<commit_message>
Update Checklist grondige controle databank.docx
</commit_message>
<xml_diff>
--- a/09. Controle/Checklist grondige controle databank.docx
+++ b/09. Controle/Checklist grondige controle databank.docx
@@ -21,226 +21,224 @@
           <w:b/>
         </w:rPr>
       </w:pPr>
-      <w:bookmarkStart w:id="1" w:name="_GoBack"/>
+      <w:r>
+        <w:rPr>
+          <w:b/>
+        </w:rPr>
+        <w:t>Check zowel externe als interne themaboom</w:t>
+      </w:r>
+    </w:p>
+    <w:p>
+      <w:pPr>
+        <w:pStyle w:val="Kop2"/>
+      </w:pPr>
+      <w:r>
+        <w:t>Themaboom</w:t>
+      </w:r>
+    </w:p>
+    <w:p>
+      <w:pPr>
+        <w:numPr>
+          <w:ilvl w:val="0"/>
+          <w:numId w:val="1"/>
+        </w:numPr>
+        <w:spacing w:after="120" w:line="240" w:lineRule="auto"/>
+        <w:ind w:left="714" w:hanging="357"/>
+      </w:pPr>
+      <w:r>
+        <w:t xml:space="preserve">Is de themaboom </w:t>
+      </w:r>
+      <w:r>
+        <w:t>logisch opgebouwd?</w:t>
+      </w:r>
+    </w:p>
+    <w:p>
+      <w:pPr>
+        <w:numPr>
+          <w:ilvl w:val="0"/>
+          <w:numId w:val="1"/>
+        </w:numPr>
+        <w:spacing w:after="120" w:line="240" w:lineRule="auto"/>
+        <w:ind w:left="714" w:hanging="357"/>
+      </w:pPr>
+      <w:r>
+        <w:t xml:space="preserve">Is voor alle onderwerpen </w:t>
+      </w:r>
+      <w:r>
+        <w:t xml:space="preserve">een </w:t>
+      </w:r>
+      <w:proofErr w:type="spellStart"/>
+      <w:r>
+        <w:t>metadatafiche</w:t>
+      </w:r>
+      <w:proofErr w:type="spellEnd"/>
+      <w:r>
+        <w:t xml:space="preserve"> aanwezig?</w:t>
+      </w:r>
+    </w:p>
+    <w:p>
+      <w:pPr>
+        <w:numPr>
+          <w:ilvl w:val="0"/>
+          <w:numId w:val="1"/>
+        </w:numPr>
+        <w:spacing w:after="120" w:line="240" w:lineRule="auto"/>
+        <w:ind w:left="714" w:hanging="357"/>
+      </w:pPr>
+      <w:r>
+        <w:t>Zijn de regels voor de opmaak gerespecteerd: hoofdthema in HOOFDLETTERS, rubriek begint met een Hoofdletter, onderwerp met kleine letter</w:t>
+      </w:r>
+      <w:r>
+        <w:t>?</w:t>
+      </w:r>
+    </w:p>
+    <w:p>
+      <w:pPr>
+        <w:numPr>
+          <w:ilvl w:val="0"/>
+          <w:numId w:val="1"/>
+        </w:numPr>
+        <w:spacing w:after="120" w:line="240" w:lineRule="auto"/>
+      </w:pPr>
+      <w:r>
+        <w:t xml:space="preserve">Werd er een </w:t>
+      </w:r>
+      <w:r>
+        <w:t>percentage</w:t>
+      </w:r>
+      <w:r>
+        <w:t xml:space="preserve"> berekend waar nodig</w:t>
+      </w:r>
+      <w:r>
+        <w:t>?</w:t>
+      </w:r>
+    </w:p>
+    <w:p>
+      <w:pPr>
+        <w:numPr>
+          <w:ilvl w:val="0"/>
+          <w:numId w:val="1"/>
+        </w:numPr>
+        <w:spacing w:after="120" w:line="240" w:lineRule="auto"/>
+        <w:ind w:left="714" w:hanging="357"/>
+      </w:pPr>
+      <w:r>
+        <w:t xml:space="preserve">Staan de percentages in een </w:t>
+      </w:r>
+      <w:proofErr w:type="spellStart"/>
+      <w:r>
+        <w:t>submap</w:t>
+      </w:r>
+      <w:proofErr w:type="spellEnd"/>
+      <w:r>
+        <w:t xml:space="preserve"> indien er meer dan 12 onderwerpen in totaal zijn?</w:t>
+      </w:r>
+      <w:r>
+        <w:t xml:space="preserve"> </w:t>
+      </w:r>
+    </w:p>
+    <w:p>
+      <w:pPr>
+        <w:numPr>
+          <w:ilvl w:val="0"/>
+          <w:numId w:val="1"/>
+        </w:numPr>
+        <w:spacing w:after="120" w:line="240" w:lineRule="auto"/>
+        <w:ind w:left="714" w:hanging="357"/>
+      </w:pPr>
+      <w:r>
+        <w:t xml:space="preserve">Naam van de </w:t>
+      </w:r>
+      <w:proofErr w:type="spellStart"/>
+      <w:r>
+        <w:t>submap</w:t>
+      </w:r>
+      <w:proofErr w:type="spellEnd"/>
+      <w:r>
+        <w:t xml:space="preserve"> is </w:t>
+      </w:r>
+      <w:r>
+        <w:rPr>
+          <w:highlight w:val="lightGray"/>
+        </w:rPr>
+        <w:t>percentages</w:t>
+      </w:r>
+      <w:r>
+        <w:t xml:space="preserve"> indien enkel percentages in de map, anders </w:t>
+      </w:r>
+      <w:r>
+        <w:rPr>
+          <w:highlight w:val="lightGray"/>
+        </w:rPr>
+        <w:t>relatieve cijfers</w:t>
+      </w:r>
+    </w:p>
+    <w:p>
+      <w:pPr>
+        <w:numPr>
+          <w:ilvl w:val="0"/>
+          <w:numId w:val="1"/>
+        </w:numPr>
+        <w:spacing w:after="120" w:line="240" w:lineRule="auto"/>
+        <w:ind w:left="714" w:hanging="357"/>
+      </w:pPr>
+      <w:r>
+        <w:t>Dupliceren van onderwerpen indien relevant</w:t>
+      </w:r>
+    </w:p>
+    <w:p>
+      <w:pPr>
+        <w:numPr>
+          <w:ilvl w:val="0"/>
+          <w:numId w:val="1"/>
+        </w:numPr>
+        <w:spacing w:after="120" w:line="240" w:lineRule="auto"/>
+        <w:ind w:left="714" w:hanging="357"/>
+      </w:pPr>
+      <w:r>
+        <w:t xml:space="preserve">Als de data op </w:t>
+      </w:r>
+      <w:proofErr w:type="spellStart"/>
+      <w:r>
+        <w:t>statsec</w:t>
+      </w:r>
+      <w:proofErr w:type="spellEnd"/>
+      <w:r>
+        <w:t xml:space="preserve"> beschikbaar is, staat het ook in de map GEBIEDSINDELINGEN &gt; data op </w:t>
+      </w:r>
+      <w:proofErr w:type="spellStart"/>
+      <w:r>
+        <w:t>statsec</w:t>
+      </w:r>
+      <w:proofErr w:type="spellEnd"/>
+      <w:r>
+        <w:t xml:space="preserve">? Is de data op </w:t>
+      </w:r>
+      <w:proofErr w:type="spellStart"/>
+      <w:r>
+        <w:t>statsec</w:t>
+      </w:r>
+      <w:proofErr w:type="spellEnd"/>
+      <w:r>
+        <w:t xml:space="preserve"> ook beschikbaar zonder inloggen?</w:t>
+      </w:r>
+    </w:p>
+    <w:p>
+      <w:pPr>
+        <w:spacing w:after="120" w:line="240" w:lineRule="auto"/>
+      </w:pPr>
+    </w:p>
+    <w:p>
+      <w:pPr>
+        <w:pStyle w:val="Kop2"/>
+      </w:pPr>
+      <w:bookmarkStart w:id="1" w:name="_Toc20999337"/>
+      <w:proofErr w:type="spellStart"/>
+      <w:r>
+        <w:t>Onderwerpnamen</w:t>
+      </w:r>
+      <w:bookmarkStart w:id="2" w:name="_Hlk22645526"/>
       <w:bookmarkEnd w:id="1"/>
-      <w:r>
-        <w:rPr>
-          <w:b/>
-        </w:rPr>
-        <w:t>Check zowel externe als interne themaboom</w:t>
-      </w:r>
-    </w:p>
-    <w:p>
-      <w:pPr>
-        <w:pStyle w:val="Kop2"/>
-      </w:pPr>
-      <w:r>
-        <w:t>Themaboom</w:t>
-      </w:r>
-    </w:p>
-    <w:p>
-      <w:pPr>
-        <w:numPr>
-          <w:ilvl w:val="0"/>
-          <w:numId w:val="1"/>
-        </w:numPr>
-        <w:spacing w:after="120" w:line="240" w:lineRule="auto"/>
-        <w:ind w:left="714" w:hanging="357"/>
-      </w:pPr>
-      <w:r>
-        <w:t xml:space="preserve">Is de themaboom </w:t>
-      </w:r>
-      <w:r>
-        <w:t>logisch opgebouwd?</w:t>
-      </w:r>
-    </w:p>
-    <w:p>
-      <w:pPr>
-        <w:numPr>
-          <w:ilvl w:val="0"/>
-          <w:numId w:val="1"/>
-        </w:numPr>
-        <w:spacing w:after="120" w:line="240" w:lineRule="auto"/>
-        <w:ind w:left="714" w:hanging="357"/>
-      </w:pPr>
-      <w:r>
-        <w:t xml:space="preserve">Is voor alle onderwerpen </w:t>
-      </w:r>
-      <w:r>
-        <w:t xml:space="preserve">een </w:t>
-      </w:r>
-      <w:proofErr w:type="spellStart"/>
-      <w:r>
-        <w:t>metadatafiche</w:t>
-      </w:r>
-      <w:proofErr w:type="spellEnd"/>
-      <w:r>
-        <w:t xml:space="preserve"> aanwezig?</w:t>
-      </w:r>
-    </w:p>
-    <w:p>
-      <w:pPr>
-        <w:numPr>
-          <w:ilvl w:val="0"/>
-          <w:numId w:val="1"/>
-        </w:numPr>
-        <w:spacing w:after="120" w:line="240" w:lineRule="auto"/>
-        <w:ind w:left="714" w:hanging="357"/>
-      </w:pPr>
-      <w:r>
-        <w:t>Zijn de regels voor de opmaak gerespecteerd: hoofdthema in HOOFDLETTERS, rubriek begint met een Hoofdletter, onderwerp met kleine letter</w:t>
-      </w:r>
-      <w:r>
-        <w:t>?</w:t>
-      </w:r>
-    </w:p>
-    <w:p>
-      <w:pPr>
-        <w:numPr>
-          <w:ilvl w:val="0"/>
-          <w:numId w:val="1"/>
-        </w:numPr>
-        <w:spacing w:after="120" w:line="240" w:lineRule="auto"/>
-      </w:pPr>
-      <w:r>
-        <w:t xml:space="preserve">Werd er een </w:t>
-      </w:r>
-      <w:r>
-        <w:t>percentage</w:t>
-      </w:r>
-      <w:r>
-        <w:t xml:space="preserve"> berekend waar nodig</w:t>
-      </w:r>
-      <w:r>
-        <w:t>?</w:t>
-      </w:r>
-    </w:p>
-    <w:p>
-      <w:pPr>
-        <w:numPr>
-          <w:ilvl w:val="0"/>
-          <w:numId w:val="1"/>
-        </w:numPr>
-        <w:spacing w:after="120" w:line="240" w:lineRule="auto"/>
-        <w:ind w:left="714" w:hanging="357"/>
-      </w:pPr>
-      <w:r>
-        <w:t xml:space="preserve">Staan de percentages in een </w:t>
-      </w:r>
-      <w:proofErr w:type="spellStart"/>
-      <w:r>
-        <w:t>submap</w:t>
-      </w:r>
-      <w:proofErr w:type="spellEnd"/>
-      <w:r>
-        <w:t xml:space="preserve"> indien er meer dan 12 onderwerpen in totaal zijn?</w:t>
-      </w:r>
-      <w:r>
-        <w:t xml:space="preserve"> </w:t>
-      </w:r>
-    </w:p>
-    <w:p>
-      <w:pPr>
-        <w:numPr>
-          <w:ilvl w:val="0"/>
-          <w:numId w:val="1"/>
-        </w:numPr>
-        <w:spacing w:after="120" w:line="240" w:lineRule="auto"/>
-        <w:ind w:left="714" w:hanging="357"/>
-      </w:pPr>
-      <w:r>
-        <w:t xml:space="preserve">Naam van de </w:t>
-      </w:r>
-      <w:proofErr w:type="spellStart"/>
-      <w:r>
-        <w:t>submap</w:t>
-      </w:r>
-      <w:proofErr w:type="spellEnd"/>
-      <w:r>
-        <w:t xml:space="preserve"> is </w:t>
-      </w:r>
-      <w:r>
-        <w:rPr>
-          <w:highlight w:val="lightGray"/>
-        </w:rPr>
-        <w:t>percentages</w:t>
-      </w:r>
-      <w:r>
-        <w:t xml:space="preserve"> indien enkel percentages in de map, anders </w:t>
-      </w:r>
-      <w:r>
-        <w:rPr>
-          <w:highlight w:val="lightGray"/>
-        </w:rPr>
-        <w:t>relatieve cijfers</w:t>
-      </w:r>
-    </w:p>
-    <w:p>
-      <w:pPr>
-        <w:numPr>
-          <w:ilvl w:val="0"/>
-          <w:numId w:val="1"/>
-        </w:numPr>
-        <w:spacing w:after="120" w:line="240" w:lineRule="auto"/>
-        <w:ind w:left="714" w:hanging="357"/>
-      </w:pPr>
-      <w:r>
-        <w:t>Dupliceren van onderwerpen indien relevant</w:t>
-      </w:r>
-    </w:p>
-    <w:p>
-      <w:pPr>
-        <w:numPr>
-          <w:ilvl w:val="0"/>
-          <w:numId w:val="1"/>
-        </w:numPr>
-        <w:spacing w:after="120" w:line="240" w:lineRule="auto"/>
-        <w:ind w:left="714" w:hanging="357"/>
-      </w:pPr>
-      <w:r>
-        <w:t xml:space="preserve">Als de data op </w:t>
-      </w:r>
-      <w:proofErr w:type="spellStart"/>
-      <w:r>
-        <w:t>statsec</w:t>
-      </w:r>
-      <w:proofErr w:type="spellEnd"/>
-      <w:r>
-        <w:t xml:space="preserve"> beschikbaar is, staat het ook in de map GEBIEDSINDELINGEN &gt; data op </w:t>
-      </w:r>
-      <w:proofErr w:type="spellStart"/>
-      <w:r>
-        <w:t>statsec</w:t>
-      </w:r>
-      <w:proofErr w:type="spellEnd"/>
-      <w:r>
-        <w:t xml:space="preserve">? Is de data op </w:t>
-      </w:r>
-      <w:proofErr w:type="spellStart"/>
-      <w:r>
-        <w:t>statsec</w:t>
-      </w:r>
-      <w:proofErr w:type="spellEnd"/>
-      <w:r>
-        <w:t xml:space="preserve"> ook beschikbaar zonder inloggen?</w:t>
-      </w:r>
-    </w:p>
-    <w:p>
-      <w:pPr>
-        <w:spacing w:after="120" w:line="240" w:lineRule="auto"/>
-      </w:pPr>
-    </w:p>
-    <w:p>
-      <w:pPr>
-        <w:pStyle w:val="Kop2"/>
-      </w:pPr>
-      <w:bookmarkStart w:id="2" w:name="_Toc20999337"/>
-      <w:proofErr w:type="spellStart"/>
-      <w:r>
-        <w:t>Onderwerpnamen</w:t>
-      </w:r>
-      <w:bookmarkStart w:id="3" w:name="_Hlk22645526"/>
-      <w:bookmarkEnd w:id="2"/>
       <w:proofErr w:type="spellEnd"/>
     </w:p>
     <w:p>
@@ -625,8 +623,8 @@
       <w:pPr>
         <w:pStyle w:val="Kop2"/>
       </w:pPr>
-      <w:bookmarkStart w:id="4" w:name="_Toc20999338"/>
-      <w:bookmarkEnd w:id="3"/>
+      <w:bookmarkStart w:id="3" w:name="_Toc20999338"/>
+      <w:bookmarkEnd w:id="2"/>
       <w:r>
         <w:t>Beschrijvingen</w:t>
       </w:r>
@@ -838,7 +836,7 @@
       <w:r>
         <w:t>Data</w:t>
       </w:r>
-      <w:bookmarkEnd w:id="4"/>
+      <w:bookmarkEnd w:id="3"/>
     </w:p>
     <w:p>
       <w:pPr>
@@ -1353,7 +1351,7 @@
       <w:pPr>
         <w:pStyle w:val="Kop2"/>
       </w:pPr>
-      <w:bookmarkStart w:id="5" w:name="_Toc20999341"/>
+      <w:bookmarkStart w:id="4" w:name="_Toc20999341"/>
     </w:p>
     <w:p>
       <w:pPr>
@@ -1362,7 +1360,7 @@
       <w:r>
         <w:t>Rapporten/steekkaarten</w:t>
       </w:r>
-      <w:bookmarkEnd w:id="5"/>
+      <w:bookmarkEnd w:id="4"/>
     </w:p>
     <w:p>
       <w:r>
@@ -1384,12 +1382,12 @@
       <w:pPr>
         <w:pStyle w:val="Kop2"/>
       </w:pPr>
-      <w:bookmarkStart w:id="6" w:name="_Toc20999340"/>
+      <w:bookmarkStart w:id="5" w:name="_Toc20999340"/>
       <w:r>
         <w:lastRenderedPageBreak/>
         <w:t>Dashboard</w:t>
       </w:r>
-      <w:bookmarkEnd w:id="6"/>
+      <w:bookmarkEnd w:id="5"/>
     </w:p>
     <w:p>
       <w:pPr>
@@ -1481,11 +1479,22 @@
       </w:r>
       <w:proofErr w:type="spellStart"/>
       <w:r>
-        <w:t>onderwerpnaam</w:t>
+        <w:t>onderwerp</w:t>
+      </w:r>
+      <w:r>
+        <w:t>naam</w:t>
       </w:r>
       <w:proofErr w:type="spellEnd"/>
       <w:r>
-        <w:t xml:space="preserve"> een eenheid met de databank? (aangezien deze in het dashboard manueel worden aangepast) (NIEUW 19/3)</w:t>
+        <w:t xml:space="preserve"> e</w:t>
+      </w:r>
+      <w:bookmarkStart w:id="6" w:name="_GoBack"/>
+      <w:bookmarkEnd w:id="6"/>
+      <w:r>
+        <w:t>n eenheid met de databank? (aangezien deze in het dashb</w:t>
+      </w:r>
+      <w:r>
+        <w:t>oard manueel worden aangepast)</w:t>
       </w:r>
     </w:p>
     <w:p>
@@ -2638,15 +2647,6 @@
 </file>
 
 <file path=customXml/item1.xml><?xml version="1.0" encoding="utf-8"?>
-<?mso-contentType ?>
-<FormTemplates xmlns="http://schemas.microsoft.com/sharepoint/v3/contenttype/forms">
-  <Display>DocumentLibraryForm</Display>
-  <Edit>DocumentLibraryForm</Edit>
-  <New>DocumentLibraryForm</New>
-</FormTemplates>
-</file>
-
-<file path=customXml/item2.xml><?xml version="1.0" encoding="utf-8"?>
 <ct:contentTypeSchema xmlns:ct="http://schemas.microsoft.com/office/2006/metadata/contentType" xmlns:ma="http://schemas.microsoft.com/office/2006/metadata/properties/metaAttributes" ct:_="" ma:_="" ma:contentTypeName="Document" ma:contentTypeID="0x0101005811A202DB72A7418442B3CE68695CCD" ma:contentTypeVersion="11" ma:contentTypeDescription="Create a new document." ma:contentTypeScope="" ma:versionID="0ce1934eb5227b210595ef92876bb4f9">
   <xsd:schema xmlns:xsd="http://www.w3.org/2001/XMLSchema" xmlns:xs="http://www.w3.org/2001/XMLSchema" xmlns:p="http://schemas.microsoft.com/office/2006/metadata/properties" xmlns:ns3="4486e07b-4fed-46cc-bc00-332421f75e75" xmlns:ns4="ff67161c-c47d-462d-ae93-33bce8b4f443" targetNamespace="http://schemas.microsoft.com/office/2006/metadata/properties" ma:root="true" ma:fieldsID="b683a4a91a82548215fae26a97bda638" ns3:_="" ns4:_="">
     <xsd:import namespace="4486e07b-4fed-46cc-bc00-332421f75e75"/>
@@ -2855,6 +2855,15 @@
 </ct:contentTypeSchema>
 </file>
 
+<file path=customXml/item2.xml><?xml version="1.0" encoding="utf-8"?>
+<?mso-contentType ?>
+<FormTemplates xmlns="http://schemas.microsoft.com/sharepoint/v3/contenttype/forms">
+  <Display>DocumentLibraryForm</Display>
+  <Edit>DocumentLibraryForm</Edit>
+  <New>DocumentLibraryForm</New>
+</FormTemplates>
+</file>
+
 <file path=customXml/item3.xml><?xml version="1.0" encoding="utf-8"?>
 <p:properties xmlns:p="http://schemas.microsoft.com/office/2006/metadata/properties" xmlns:xsi="http://www.w3.org/2001/XMLSchema-instance" xmlns:pc="http://schemas.microsoft.com/office/infopath/2007/PartnerControls">
   <documentManagement/>
@@ -2862,14 +2871,6 @@
 </file>
 
 <file path=customXml/itemProps1.xml><?xml version="1.0" encoding="utf-8"?>
-<ds:datastoreItem xmlns:ds="http://schemas.openxmlformats.org/officeDocument/2006/customXml" ds:itemID="{F5D094D8-AC9D-416B-BED9-257323B2C80F}">
-  <ds:schemaRefs>
-    <ds:schemaRef ds:uri="http://schemas.microsoft.com/sharepoint/v3/contenttype/forms"/>
-  </ds:schemaRefs>
-</ds:datastoreItem>
-</file>
-
-<file path=customXml/itemProps2.xml><?xml version="1.0" encoding="utf-8"?>
 <ds:datastoreItem xmlns:ds="http://schemas.openxmlformats.org/officeDocument/2006/customXml" ds:itemID="{4183DA4E-86DA-4F88-ABE7-BD297E0C8CE5}">
   <ds:schemaRefs>
     <ds:schemaRef ds:uri="http://schemas.microsoft.com/office/2006/metadata/contentType"/>
@@ -2888,6 +2889,14 @@
 </ds:datastoreItem>
 </file>
 
+<file path=customXml/itemProps2.xml><?xml version="1.0" encoding="utf-8"?>
+<ds:datastoreItem xmlns:ds="http://schemas.openxmlformats.org/officeDocument/2006/customXml" ds:itemID="{F5D094D8-AC9D-416B-BED9-257323B2C80F}">
+  <ds:schemaRefs>
+    <ds:schemaRef ds:uri="http://schemas.microsoft.com/sharepoint/v3/contenttype/forms"/>
+  </ds:schemaRefs>
+</ds:datastoreItem>
+</file>
+
 <file path=customXml/itemProps3.xml><?xml version="1.0" encoding="utf-8"?>
 <ds:datastoreItem xmlns:ds="http://schemas.openxmlformats.org/officeDocument/2006/customXml" ds:itemID="{B06C5F85-37CE-4228-A896-654359A5B98C}">
   <ds:schemaRefs>

</xml_diff>

<commit_message>
aanpassingen na gebruik door Emiel
</commit_message>
<xml_diff>
--- a/09. Controle/Checklist grondige controle databank.docx
+++ b/09. Controle/Checklist grondige controle databank.docx
@@ -1,6 +1,6 @@
 
 <file path=word/document.xml><?xml version="1.0" encoding="utf-8"?>
-<w:document xmlns:wpc="http://schemas.microsoft.com/office/word/2010/wordprocessingCanvas" xmlns:cx="http://schemas.microsoft.com/office/drawing/2014/chartex" xmlns:cx1="http://schemas.microsoft.com/office/drawing/2015/9/8/chartex" xmlns:mc="http://schemas.openxmlformats.org/markup-compatibility/2006" xmlns:o="urn:schemas-microsoft-com:office:office" xmlns:r="http://schemas.openxmlformats.org/officeDocument/2006/relationships" xmlns:m="http://schemas.openxmlformats.org/officeDocument/2006/math" xmlns:v="urn:schemas-microsoft-com:vml" xmlns:wp14="http://schemas.microsoft.com/office/word/2010/wordprocessingDrawing" xmlns:wp="http://schemas.openxmlformats.org/drawingml/2006/wordprocessingDrawing" xmlns:w10="urn:schemas-microsoft-com:office:word" xmlns:w="http://schemas.openxmlformats.org/wordprocessingml/2006/main" xmlns:w14="http://schemas.microsoft.com/office/word/2010/wordml" xmlns:w15="http://schemas.microsoft.com/office/word/2012/wordml" xmlns:w16se="http://schemas.microsoft.com/office/word/2015/wordml/symex" xmlns:wpg="http://schemas.microsoft.com/office/word/2010/wordprocessingGroup" xmlns:wpi="http://schemas.microsoft.com/office/word/2010/wordprocessingInk" xmlns:wne="http://schemas.microsoft.com/office/word/2006/wordml" xmlns:wps="http://schemas.microsoft.com/office/word/2010/wordprocessingShape" mc:Ignorable="w14 w15 w16se wp14">
+<w:document xmlns:wpc="http://schemas.microsoft.com/office/word/2010/wordprocessingCanvas" xmlns:cx="http://schemas.microsoft.com/office/drawing/2014/chartex" xmlns:cx1="http://schemas.microsoft.com/office/drawing/2015/9/8/chartex" xmlns:cx2="http://schemas.microsoft.com/office/drawing/2015/10/21/chartex" xmlns:cx3="http://schemas.microsoft.com/office/drawing/2016/5/9/chartex" xmlns:cx4="http://schemas.microsoft.com/office/drawing/2016/5/10/chartex" xmlns:cx5="http://schemas.microsoft.com/office/drawing/2016/5/11/chartex" xmlns:cx6="http://schemas.microsoft.com/office/drawing/2016/5/12/chartex" xmlns:cx7="http://schemas.microsoft.com/office/drawing/2016/5/13/chartex" xmlns:cx8="http://schemas.microsoft.com/office/drawing/2016/5/14/chartex" xmlns:mc="http://schemas.openxmlformats.org/markup-compatibility/2006" xmlns:aink="http://schemas.microsoft.com/office/drawing/2016/ink" xmlns:am3d="http://schemas.microsoft.com/office/drawing/2017/model3d" xmlns:o="urn:schemas-microsoft-com:office:office" xmlns:r="http://schemas.openxmlformats.org/officeDocument/2006/relationships" xmlns:m="http://schemas.openxmlformats.org/officeDocument/2006/math" xmlns:v="urn:schemas-microsoft-com:vml" xmlns:wp14="http://schemas.microsoft.com/office/word/2010/wordprocessingDrawing" xmlns:wp="http://schemas.openxmlformats.org/drawingml/2006/wordprocessingDrawing" xmlns:w10="urn:schemas-microsoft-com:office:word" xmlns:w="http://schemas.openxmlformats.org/wordprocessingml/2006/main" xmlns:w14="http://schemas.microsoft.com/office/word/2010/wordml" xmlns:w15="http://schemas.microsoft.com/office/word/2012/wordml" xmlns:w16cex="http://schemas.microsoft.com/office/word/2018/wordml/cex" xmlns:w16cid="http://schemas.microsoft.com/office/word/2016/wordml/cid" xmlns:w16="http://schemas.microsoft.com/office/word/2018/wordml" xmlns:w16se="http://schemas.microsoft.com/office/word/2015/wordml/symex" xmlns:wpg="http://schemas.microsoft.com/office/word/2010/wordprocessingGroup" xmlns:wpi="http://schemas.microsoft.com/office/word/2010/wordprocessingInk" xmlns:wne="http://schemas.microsoft.com/office/word/2006/wordml" xmlns:wps="http://schemas.microsoft.com/office/word/2010/wordprocessingShape" mc:Ignorable="w14 w15 w16se w16cid w16 w16cex wp14">
   <w:body>
     <w:p>
       <w:pPr>
@@ -46,10 +46,7 @@
         <w:ind w:left="714" w:hanging="357"/>
       </w:pPr>
       <w:r>
-        <w:t xml:space="preserve">Is de themaboom </w:t>
-      </w:r>
-      <w:r>
-        <w:t>logisch opgebouwd?</w:t>
+        <w:t>Is de themaboom logisch opgebouwd?</w:t>
       </w:r>
     </w:p>
     <w:p>
@@ -62,10 +59,7 @@
         <w:ind w:left="714" w:hanging="357"/>
       </w:pPr>
       <w:r>
-        <w:t xml:space="preserve">Is voor alle onderwerpen </w:t>
-      </w:r>
-      <w:r>
-        <w:t xml:space="preserve">een </w:t>
+        <w:t xml:space="preserve">Is voor alle onderwerpen een </w:t>
       </w:r>
       <w:proofErr w:type="spellStart"/>
       <w:r>
@@ -155,22 +149,26 @@
       </w:r>
       <w:proofErr w:type="spellEnd"/>
       <w:r>
-        <w:t xml:space="preserve"> is </w:t>
+        <w:t xml:space="preserve"> is percentages indien enkel percentages in de map, anders relatieve cijfers</w:t>
+      </w:r>
+    </w:p>
+    <w:p>
+      <w:pPr>
+        <w:numPr>
+          <w:ilvl w:val="0"/>
+          <w:numId w:val="1"/>
+        </w:numPr>
+        <w:spacing w:after="120" w:line="240" w:lineRule="auto"/>
+        <w:ind w:left="714" w:hanging="357"/>
+      </w:pPr>
+      <w:r>
+        <w:t>Dupliceren van onderwerpen indien relevant</w:t>
       </w:r>
       <w:r>
         <w:rPr>
-          <w:highlight w:val="lightGray"/>
+          <w:rStyle w:val="Voetnootmarkering"/>
         </w:rPr>
-        <w:t>percentages</w:t>
-      </w:r>
-      <w:r>
-        <w:t xml:space="preserve"> indien enkel percentages in de map, anders </w:t>
-      </w:r>
-      <w:r>
-        <w:rPr>
-          <w:highlight w:val="lightGray"/>
-        </w:rPr>
-        <w:t>relatieve cijfers</w:t>
+        <w:footnoteReference w:id="1"/>
       </w:r>
     </w:p>
     <w:p>
@@ -183,19 +181,6 @@
         <w:ind w:left="714" w:hanging="357"/>
       </w:pPr>
       <w:r>
-        <w:t>Dupliceren van onderwerpen indien relevant</w:t>
-      </w:r>
-    </w:p>
-    <w:p>
-      <w:pPr>
-        <w:numPr>
-          <w:ilvl w:val="0"/>
-          <w:numId w:val="1"/>
-        </w:numPr>
-        <w:spacing w:after="120" w:line="240" w:lineRule="auto"/>
-        <w:ind w:left="714" w:hanging="357"/>
-      </w:pPr>
-      <w:r>
         <w:t xml:space="preserve">Als de data op </w:t>
       </w:r>
       <w:proofErr w:type="spellStart"/>
@@ -233,19 +218,17 @@
         <w:pStyle w:val="Kop2"/>
       </w:pPr>
       <w:bookmarkStart w:id="1" w:name="_Toc20999337"/>
-      <w:proofErr w:type="spellStart"/>
       <w:r>
         <w:t>Onderwerpnamen</w:t>
       </w:r>
       <w:bookmarkStart w:id="2" w:name="_Hlk22645526"/>
       <w:bookmarkEnd w:id="1"/>
-      <w:proofErr w:type="spellEnd"/>
     </w:p>
     <w:p>
       <w:r>
         <w:t xml:space="preserve">Zie informatie over de belangrijkste velden op </w:t>
       </w:r>
-      <w:hyperlink r:id="rId8" w:history="1">
+      <w:hyperlink r:id="rId11" w:history="1">
         <w:proofErr w:type="spellStart"/>
         <w:r>
           <w:rPr>
@@ -306,6 +289,12 @@
       <w:r>
         <w:t xml:space="preserve"> achter rechtermuisklik op map)</w:t>
       </w:r>
+      <w:r>
+        <w:rPr>
+          <w:rStyle w:val="Voetnootmarkering"/>
+        </w:rPr>
+        <w:footnoteReference w:id="2"/>
+      </w:r>
     </w:p>
     <w:p>
       <w:pPr>
@@ -359,38 +348,7 @@
           <w:szCs w:val="21"/>
           <w:lang w:eastAsia="nl-BE"/>
         </w:rPr>
-        <w:t>W</w:t>
-      </w:r>
-      <w:r>
-        <w:rPr>
-          <w:rFonts w:ascii="Segoe UI" w:eastAsia="Times New Roman" w:hAnsi="Segoe UI" w:cs="Segoe UI"/>
-          <w:color w:val="24292E"/>
-          <w:sz w:val="21"/>
-          <w:szCs w:val="21"/>
-          <w:lang w:eastAsia="nl-BE"/>
-        </w:rPr>
-        <w:t xml:space="preserve">oord </w:t>
-      </w:r>
-      <w:r>
-        <w:rPr>
-          <w:rFonts w:ascii="Segoe UI" w:eastAsia="Times New Roman" w:hAnsi="Segoe UI" w:cs="Segoe UI"/>
-          <w:color w:val="24292E"/>
-          <w:sz w:val="21"/>
-          <w:szCs w:val="21"/>
-          <w:highlight w:val="lightGray"/>
-          <w:lang w:eastAsia="nl-BE"/>
-        </w:rPr>
-        <w:t>gemiddelde</w:t>
-      </w:r>
-      <w:r>
-        <w:rPr>
-          <w:rFonts w:ascii="Segoe UI" w:eastAsia="Times New Roman" w:hAnsi="Segoe UI" w:cs="Segoe UI"/>
-          <w:color w:val="24292E"/>
-          <w:sz w:val="21"/>
-          <w:szCs w:val="21"/>
-          <w:lang w:eastAsia="nl-BE"/>
-        </w:rPr>
-        <w:t xml:space="preserve"> enkel gebruiken in onderwerpnaam indien nodig voor leesbaarheid (</w:t>
+        <w:t>Woord gemiddelde enkel gebruiken in onderwerpnaam indien nodig voor leesbaarheid (</w:t>
       </w:r>
       <w:proofErr w:type="spellStart"/>
       <w:r>
@@ -424,6 +382,7 @@
         <w:spacing w:after="120" w:line="240" w:lineRule="auto"/>
       </w:pPr>
       <w:r>
+        <w:lastRenderedPageBreak/>
         <w:t xml:space="preserve">Percentages, </w:t>
       </w:r>
       <w:proofErr w:type="spellStart"/>
@@ -432,16 +391,7 @@
       </w:r>
       <w:proofErr w:type="spellEnd"/>
       <w:r>
-        <w:t xml:space="preserve">, ratio’s: </w:t>
-      </w:r>
-      <w:r>
-        <w:rPr>
-          <w:highlight w:val="lightGray"/>
-        </w:rPr>
-        <w:t>(t.o.v. …)</w:t>
-      </w:r>
-      <w:r>
-        <w:t xml:space="preserve"> toevoegen in de onderwerpnaam</w:t>
+        <w:t>, ratio’s: (t.o.v. …) toevoegen in de onderwerpnaam</w:t>
       </w:r>
     </w:p>
     <w:p>
@@ -477,13 +427,7 @@
         <w:spacing w:after="120" w:line="240" w:lineRule="auto"/>
       </w:pPr>
       <w:r>
-        <w:rPr>
-          <w:highlight w:val="lightGray"/>
-        </w:rPr>
-        <w:t>1.000</w:t>
-      </w:r>
-      <w:r>
-        <w:t xml:space="preserve"> (met puntje)</w:t>
+        <w:t>1.000 (met puntje)</w:t>
       </w:r>
     </w:p>
     <w:p>
@@ -495,19 +439,10 @@
         <w:spacing w:after="120" w:line="240" w:lineRule="auto"/>
       </w:pPr>
       <w:r>
-        <w:rPr>
-          <w:highlight w:val="lightGray"/>
-        </w:rPr>
         <w:t>65</w:t>
       </w:r>
       <w:r>
-        <w:rPr>
-          <w:highlight w:val="lightGray"/>
-        </w:rPr>
-        <w:t>+</w:t>
-      </w:r>
-      <w:r>
-        <w:t xml:space="preserve"> (in naam en achter t.o.v.)</w:t>
+        <w:t>+ (in naam en achter t.o.v.)</w:t>
       </w:r>
     </w:p>
     <w:p>
@@ -519,9 +454,6 @@
         <w:spacing w:after="120" w:line="240" w:lineRule="auto"/>
       </w:pPr>
       <w:r>
-        <w:rPr>
-          <w:highlight w:val="lightGray"/>
-        </w:rPr>
         <w:t xml:space="preserve">18-64 jaar </w:t>
       </w:r>
       <w:r>
@@ -532,18 +464,7 @@
           <w:szCs w:val="21"/>
           <w:shd w:val="clear" w:color="auto" w:fill="FFFFFF"/>
         </w:rPr>
-        <w:t xml:space="preserve">behalve bij "t.o.v." indien er geen kenmerk bij staat, dan </w:t>
-      </w:r>
-      <w:r>
-        <w:rPr>
-          <w:rFonts w:ascii="Segoe UI" w:hAnsi="Segoe UI" w:cs="Segoe UI"/>
-          <w:color w:val="24292E"/>
-          <w:sz w:val="21"/>
-          <w:szCs w:val="21"/>
-          <w:highlight w:val="lightGray"/>
-          <w:shd w:val="clear" w:color="auto" w:fill="FFFFFF"/>
-        </w:rPr>
-        <w:t>18-64-jarigen</w:t>
+        <w:t>behalve bij "t.o.v." indien er geen kenmerk bij staat, dan 18-64-jarigen</w:t>
       </w:r>
     </w:p>
     <w:p>
@@ -555,9 +476,6 @@
         <w:spacing w:after="120" w:line="240" w:lineRule="auto"/>
       </w:pPr>
       <w:r>
-        <w:rPr>
-          <w:highlight w:val="lightGray"/>
-        </w:rPr>
         <w:t>€</w:t>
       </w:r>
       <w:r>
@@ -573,16 +491,7 @@
         <w:spacing w:after="120" w:line="240" w:lineRule="auto"/>
       </w:pPr>
       <w:r>
-        <w:t xml:space="preserve">Bij prognoses: achteraan </w:t>
-      </w:r>
-      <w:r>
-        <w:rPr>
-          <w:highlight w:val="lightGray"/>
-        </w:rPr>
-        <w:t>[projecties]</w:t>
-      </w:r>
-      <w:r>
-        <w:t xml:space="preserve"> toevoegen</w:t>
+        <w:t>Bij prognoses: achteraan [projecties] toevoegen</w:t>
       </w:r>
     </w:p>
     <w:p>
@@ -633,7 +542,7 @@
       <w:r>
         <w:t xml:space="preserve">Zie informatie over de belangrijkste velden op </w:t>
       </w:r>
-      <w:hyperlink r:id="rId9" w:history="1">
+      <w:hyperlink r:id="rId12" w:history="1">
         <w:proofErr w:type="spellStart"/>
         <w:r>
           <w:rPr>
@@ -671,43 +580,7 @@
         <w:t xml:space="preserve"> </w:t>
       </w:r>
       <w:r>
-        <w:t xml:space="preserve">bij een berekend onderwerp met </w:t>
-      </w:r>
-      <w:r>
-        <w:rPr>
-          <w:highlight w:val="lightGray"/>
-        </w:rPr>
-        <w:t>[percentage]</w:t>
-      </w:r>
-      <w:r>
-        <w:t xml:space="preserve">, </w:t>
-      </w:r>
-      <w:r>
-        <w:rPr>
-          <w:highlight w:val="lightGray"/>
-        </w:rPr>
-        <w:t>[promille]</w:t>
-      </w:r>
-      <w:r>
-        <w:t xml:space="preserve">, </w:t>
-      </w:r>
-      <w:r>
-        <w:rPr>
-          <w:highlight w:val="lightGray"/>
-        </w:rPr>
-        <w:t>[ratio]</w:t>
-      </w:r>
-      <w:r>
-        <w:t xml:space="preserve"> en bij een prognose met </w:t>
-      </w:r>
-      <w:r>
-        <w:rPr>
-          <w:highlight w:val="lightGray"/>
-        </w:rPr>
-        <w:t>[projecties]</w:t>
-      </w:r>
-      <w:r>
-        <w:t xml:space="preserve"> </w:t>
+        <w:t xml:space="preserve">bij een berekend onderwerp met [percentage], [promille], [ratio] en bij een prognose met [projecties] </w:t>
       </w:r>
     </w:p>
     <w:p>
@@ -722,16 +595,7 @@
         <w:t>Beschrijving formule bij formuleonderwerp</w:t>
       </w:r>
       <w:r>
-        <w:t xml:space="preserve">, steeds </w:t>
-      </w:r>
-      <w:r>
-        <w:rPr>
-          <w:highlight w:val="lightGray"/>
-        </w:rPr>
-        <w:t>(t.o.v. noemer)</w:t>
-      </w:r>
-      <w:r>
-        <w:t xml:space="preserve"> vermelden</w:t>
+        <w:t>, steeds (t.o.v. noemer) vermelden</w:t>
       </w:r>
       <w:r>
         <w:t xml:space="preserve">, voluit schrijven: percentage, promille (niet % of </w:t>
@@ -744,7 +608,17 @@
           <w:szCs w:val="21"/>
           <w:shd w:val="clear" w:color="auto" w:fill="FFFFFF"/>
         </w:rPr>
-        <w:t>°/°°), per 10.000, ratio, index</w:t>
+        <w:t>‰</w:t>
+      </w:r>
+      <w:r>
+        <w:rPr>
+          <w:rFonts w:ascii="Segoe UI" w:hAnsi="Segoe UI" w:cs="Segoe UI"/>
+          <w:color w:val="24292E"/>
+          <w:sz w:val="21"/>
+          <w:szCs w:val="21"/>
+          <w:shd w:val="clear" w:color="auto" w:fill="FFFFFF"/>
+        </w:rPr>
+        <w:t>), per 10.000, ratio, index</w:t>
       </w:r>
     </w:p>
     <w:p>
@@ -768,92 +642,105 @@
         <w:spacing w:after="120" w:line="240" w:lineRule="auto"/>
       </w:pPr>
       <w:r>
+        <w:t>1.000 (met puntje)</w:t>
+      </w:r>
+    </w:p>
+    <w:p>
+      <w:pPr>
+        <w:numPr>
+          <w:ilvl w:val="1"/>
+          <w:numId w:val="1"/>
+        </w:numPr>
+        <w:spacing w:after="120" w:line="240" w:lineRule="auto"/>
+      </w:pPr>
+      <w:r>
+        <w:t>75-jarigen (met streepje)</w:t>
+      </w:r>
+    </w:p>
+    <w:p>
+      <w:pPr>
+        <w:numPr>
+          <w:ilvl w:val="1"/>
+          <w:numId w:val="1"/>
+        </w:numPr>
+        <w:spacing w:after="120" w:line="240" w:lineRule="auto"/>
+      </w:pPr>
+      <w:r>
+        <w:t>65 jaar en ouder</w:t>
+      </w:r>
+      <w:r>
+        <w:t xml:space="preserve"> (niet 65+ of 65-…))</w:t>
+      </w:r>
+    </w:p>
+    <w:p>
+      <w:pPr>
+        <w:numPr>
+          <w:ilvl w:val="1"/>
+          <w:numId w:val="1"/>
+        </w:numPr>
+        <w:spacing w:after="120" w:line="240" w:lineRule="auto"/>
+      </w:pPr>
+      <w:r>
+        <w:t>€</w:t>
+      </w:r>
+    </w:p>
+    <w:p>
+      <w:pPr>
+        <w:pStyle w:val="Kop2"/>
+      </w:pPr>
+      <w:r>
+        <w:t>Data</w:t>
+      </w:r>
+      <w:bookmarkEnd w:id="3"/>
+    </w:p>
+    <w:p>
+      <w:pPr>
+        <w:numPr>
+          <w:ilvl w:val="0"/>
+          <w:numId w:val="1"/>
+        </w:numPr>
+        <w:spacing w:after="120" w:line="240" w:lineRule="auto"/>
+      </w:pPr>
+      <w:r>
         <w:rPr>
-          <w:highlight w:val="lightGray"/>
+          <w:b/>
+          <w:bCs/>
         </w:rPr>
-        <w:t>1.000</w:t>
-      </w:r>
-      <w:r>
-        <w:t xml:space="preserve"> (met puntje)</w:t>
-      </w:r>
-    </w:p>
-    <w:p>
-      <w:pPr>
-        <w:numPr>
-          <w:ilvl w:val="1"/>
-          <w:numId w:val="1"/>
-        </w:numPr>
-        <w:spacing w:after="120" w:line="240" w:lineRule="auto"/>
-      </w:pPr>
-      <w:r>
-        <w:rPr>
-          <w:highlight w:val="lightGray"/>
-        </w:rPr>
-        <w:t>75-jarigen</w:t>
-      </w:r>
-      <w:r>
-        <w:t xml:space="preserve"> (met streepje)</w:t>
-      </w:r>
-    </w:p>
-    <w:p>
-      <w:pPr>
-        <w:numPr>
-          <w:ilvl w:val="1"/>
-          <w:numId w:val="1"/>
-        </w:numPr>
-        <w:spacing w:after="120" w:line="240" w:lineRule="auto"/>
-      </w:pPr>
-      <w:r>
-        <w:rPr>
-          <w:highlight w:val="lightGray"/>
-        </w:rPr>
-        <w:t>65 jaar en ouder</w:t>
-      </w:r>
-      <w:r>
-        <w:t xml:space="preserve"> (niet 65+ of 65-…))</w:t>
-      </w:r>
-    </w:p>
-    <w:p>
-      <w:pPr>
-        <w:numPr>
-          <w:ilvl w:val="1"/>
-          <w:numId w:val="1"/>
-        </w:numPr>
-        <w:spacing w:after="120" w:line="240" w:lineRule="auto"/>
-      </w:pPr>
-      <w:r>
-        <w:rPr>
-          <w:highlight w:val="lightGray"/>
-        </w:rPr>
-        <w:t>€</w:t>
-      </w:r>
-    </w:p>
-    <w:p/>
-    <w:p>
-      <w:pPr>
-        <w:pStyle w:val="Kop2"/>
-      </w:pPr>
-      <w:r>
-        <w:t>Data</w:t>
-      </w:r>
-      <w:bookmarkEnd w:id="3"/>
-    </w:p>
-    <w:p>
-      <w:pPr>
-        <w:numPr>
-          <w:ilvl w:val="0"/>
-          <w:numId w:val="1"/>
-        </w:numPr>
-        <w:spacing w:after="120" w:line="240" w:lineRule="auto"/>
-      </w:pPr>
-      <w:r>
-        <w:t>Is</w:t>
-      </w:r>
-      <w:r>
-        <w:t xml:space="preserve"> het onderscheid tussen de waa</w:t>
-      </w:r>
-      <w:r>
-        <w:t>rde</w:t>
+        <w:t>Zijn de cijfers juist?</w:t>
+      </w:r>
+      <w:r>
+        <w:t xml:space="preserve"> Vergelijk de nieuwe jaargang met vorige jaargangen – zijn de evoluties plausibel? Doe dit zeker ook op </w:t>
+      </w:r>
+      <w:proofErr w:type="spellStart"/>
+      <w:r>
+        <w:t>subgemeentelijk</w:t>
+      </w:r>
+      <w:proofErr w:type="spellEnd"/>
+      <w:r>
+        <w:t xml:space="preserve"> niveau indien van toepassing. Indien meerdere jaren vernieuwd worden: vergelijk de cijfers in de </w:t>
+      </w:r>
+      <w:proofErr w:type="spellStart"/>
+      <w:r>
+        <w:t>admin</w:t>
+      </w:r>
+      <w:proofErr w:type="spellEnd"/>
+      <w:r>
+        <w:t xml:space="preserve">/jive met de reeds gepubliceerde cijfers. Vergelijk de ingelezen cijfers met de ruwe data of eventuele elders gepubliceerde cijfers. </w:t>
+      </w:r>
+      <w:r>
+        <w:t>Controleer de waarden van door jou gekende regio of gemeenten. Lijken de resultaten geloofwaardig?</w:t>
+      </w:r>
+    </w:p>
+    <w:p>
+      <w:pPr>
+        <w:numPr>
+          <w:ilvl w:val="0"/>
+          <w:numId w:val="1"/>
+        </w:numPr>
+        <w:spacing w:after="120" w:line="240" w:lineRule="auto"/>
+      </w:pPr>
+      <w:r>
+        <w:t>Is het onderscheid tussen de waarde</w:t>
       </w:r>
       <w:r>
         <w:t xml:space="preserve"> “0” en “niet gekend” juist?</w:t>
@@ -864,7 +751,7 @@
       <w:r>
         <w:t xml:space="preserve">Zie afspraken over </w:t>
       </w:r>
-      <w:hyperlink r:id="rId10" w:history="1">
+      <w:hyperlink r:id="rId13" w:history="1">
         <w:r>
           <w:rPr>
             <w:rStyle w:val="Hyperlink"/>
@@ -890,220 +777,369 @@
         <w:spacing w:after="120" w:line="240" w:lineRule="auto"/>
       </w:pPr>
       <w:r>
-        <w:t xml:space="preserve">Worden in de legende de eenheid en de naam van de bron correct weergegeven? </w:t>
-      </w:r>
-      <w:r>
+        <w:t>Worden in de legende de eenheid en de naam van de bron correct weergegeven? Oorspronkelijke bron | provincies.incijfers.be of Oorspronkelijke bron via Verwerker | provincies.incijfers.be</w:t>
+      </w:r>
+      <w:r>
+        <w:t xml:space="preserve"> of </w:t>
+      </w:r>
+      <w:r>
+        <w:t>Naam bron 1 &amp; Naam bron 2 | provincies.incijfers.be</w:t>
+      </w:r>
+    </w:p>
+    <w:p>
+      <w:pPr>
+        <w:numPr>
+          <w:ilvl w:val="0"/>
+          <w:numId w:val="1"/>
+        </w:numPr>
+        <w:spacing w:after="120" w:line="240" w:lineRule="auto"/>
+      </w:pPr>
+      <w:r>
+        <w:t>Consequent gebruik van eenheid (en combinatie met datatype), bijvoorbeeld bij oppervlakte</w:t>
+      </w:r>
+      <w:r>
+        <w:t xml:space="preserve">. Gebruik </w:t>
+      </w:r>
+      <w:proofErr w:type="spellStart"/>
+      <w:r>
+        <w:t>Mean</w:t>
+      </w:r>
+      <w:proofErr w:type="spellEnd"/>
+      <w:r>
+        <w:t xml:space="preserve"> / Ratio</w:t>
+      </w:r>
+    </w:p>
+    <w:p>
+      <w:pPr>
+        <w:numPr>
+          <w:ilvl w:val="0"/>
+          <w:numId w:val="1"/>
+        </w:numPr>
+        <w:spacing w:after="120" w:line="240" w:lineRule="auto"/>
+      </w:pPr>
+      <w:r>
+        <w:t>Standaard afronding op 0,1</w:t>
+      </w:r>
+      <w:r>
+        <w:t>, uitgezonderd bij promille: 0,01. Uitzonderingen mogelijk op basis van de indicatoren</w:t>
+      </w:r>
+    </w:p>
+    <w:p>
+      <w:pPr>
+        <w:numPr>
+          <w:ilvl w:val="0"/>
+          <w:numId w:val="1"/>
+        </w:numPr>
+        <w:spacing w:after="120" w:line="240" w:lineRule="auto"/>
+      </w:pPr>
+      <w:r>
+        <w:lastRenderedPageBreak/>
+        <w:t>Zijn de data voor alle Vlaamse gemeenten ingeladen? Als er data beschikbaar zijn voor Brussel, zijn deze dan ook ingeladen?</w:t>
+      </w:r>
+    </w:p>
+    <w:p>
+      <w:pPr>
+        <w:numPr>
+          <w:ilvl w:val="0"/>
+          <w:numId w:val="1"/>
+        </w:numPr>
+        <w:spacing w:after="120" w:line="240" w:lineRule="auto"/>
+      </w:pPr>
+      <w:r>
+        <w:t xml:space="preserve">Als de data </w:t>
+      </w:r>
+      <w:proofErr w:type="spellStart"/>
+      <w:r>
+        <w:t>subgemeentelijk</w:t>
+      </w:r>
+      <w:proofErr w:type="spellEnd"/>
+      <w:r>
+        <w:t xml:space="preserve"> beschikbaar is: zijn ze ZONDER INLOGGEN beschikbaar? Check ook </w:t>
+      </w:r>
+      <w:proofErr w:type="spellStart"/>
+      <w:r>
+        <w:t>subgemeentelijk</w:t>
+      </w:r>
+      <w:proofErr w:type="spellEnd"/>
+      <w:r>
+        <w:t xml:space="preserve"> wat je op gemeentelijk niveau zou doen.</w:t>
+      </w:r>
+    </w:p>
+    <w:p>
+      <w:pPr>
+        <w:numPr>
+          <w:ilvl w:val="0"/>
+          <w:numId w:val="1"/>
+        </w:numPr>
+        <w:spacing w:after="120" w:line="240" w:lineRule="auto"/>
+      </w:pPr>
+      <w:r>
+        <w:t>Zijn de data ingeladen voor alle jaren (of maanden) of ontbreken er periodes?</w:t>
+      </w:r>
+    </w:p>
+    <w:p>
+      <w:pPr>
+        <w:numPr>
+          <w:ilvl w:val="0"/>
+          <w:numId w:val="1"/>
+        </w:numPr>
+        <w:spacing w:after="120" w:line="240" w:lineRule="auto"/>
+      </w:pPr>
+      <w:r>
+        <w:t xml:space="preserve">Controleer in de lijst Indicators of </w:t>
+      </w:r>
+      <w:r>
+        <w:t xml:space="preserve">er geen Perioden gedefinieerd </w:t>
+      </w:r>
+      <w:r>
+        <w:t xml:space="preserve">zijn </w:t>
+      </w:r>
+      <w:r>
+        <w:t>waar dat niet hoort? (begin- en eindjaar mogen doorgaans niet ingevuld zijn in formule-onderwerpen)</w:t>
+      </w:r>
+    </w:p>
+    <w:p>
+      <w:pPr>
+        <w:numPr>
+          <w:ilvl w:val="0"/>
+          <w:numId w:val="1"/>
+        </w:numPr>
+        <w:spacing w:after="120" w:line="240" w:lineRule="auto"/>
+      </w:pPr>
+      <w:r>
+        <w:t>Komen de totalen overeen met de subcategorieën (waar relevant) / is de som van aandelen gelijk aan 100%?</w:t>
+      </w:r>
+    </w:p>
+    <w:p>
+      <w:pPr>
+        <w:numPr>
+          <w:ilvl w:val="0"/>
+          <w:numId w:val="1"/>
+        </w:numPr>
+        <w:spacing w:after="120" w:line="240" w:lineRule="auto"/>
         <w:rPr>
-          <w:highlight w:val="lightGray"/>
+          <w:i/>
+          <w:iCs/>
         </w:rPr>
-        <w:t>Oorspronkelijke bron | provincies.incijfers.be</w:t>
-      </w:r>
-      <w:r>
-        <w:t xml:space="preserve"> of </w:t>
+      </w:pPr>
+      <w:r>
+        <w:t>Zijn eventuele ingelezen totalen op bijvoorbeeld provincieniveau</w:t>
       </w:r>
       <w:r>
         <w:rPr>
-          <w:highlight w:val="lightGray"/>
+          <w:rStyle w:val="Voetnootmarkering"/>
         </w:rPr>
-        <w:t>Oorspronkelijke bron via Verwerker | provincies.incijfers.be</w:t>
-      </w:r>
-      <w:r>
-        <w:t xml:space="preserve"> of </w:t>
-      </w:r>
-      <w:r>
-        <w:rPr>
-          <w:highlight w:val="lightGray"/>
-        </w:rPr>
-        <w:t>Naam bron 1 &amp; Naam bron 2 | provincies.incijfers.be</w:t>
-      </w:r>
-    </w:p>
-    <w:p>
-      <w:pPr>
-        <w:numPr>
-          <w:ilvl w:val="0"/>
-          <w:numId w:val="1"/>
-        </w:numPr>
-        <w:spacing w:after="120" w:line="240" w:lineRule="auto"/>
-      </w:pPr>
-      <w:r>
-        <w:t>Consequent gebruik van eenheid (en combinatie met datatype), bijvoorbeeld bij oppervlakte</w:t>
-      </w:r>
-      <w:r>
-        <w:t xml:space="preserve">. Gebruik </w:t>
+        <w:footnoteReference w:id="3"/>
+      </w:r>
+      <w:r>
+        <w:t xml:space="preserve"> </w:t>
+      </w:r>
+      <w:r>
+        <w:t xml:space="preserve">plausibel in functie van de data ingelezen op gemeenteniveau. </w:t>
+      </w:r>
+    </w:p>
+    <w:p>
+      <w:pPr>
+        <w:numPr>
+          <w:ilvl w:val="0"/>
+          <w:numId w:val="1"/>
+        </w:numPr>
+        <w:spacing w:after="120" w:line="240" w:lineRule="auto"/>
+      </w:pPr>
+      <w:r>
+        <w:t>Zitten evolutiegrafieken en/of -</w:t>
+      </w:r>
+      <w:r>
+        <w:t xml:space="preserve">tabellen </w:t>
+      </w:r>
+      <w:r>
+        <w:t>logisch in elkaar?</w:t>
+      </w:r>
+    </w:p>
+    <w:p>
+      <w:pPr>
+        <w:numPr>
+          <w:ilvl w:val="0"/>
+          <w:numId w:val="1"/>
+        </w:numPr>
+        <w:spacing w:after="120" w:line="240" w:lineRule="auto"/>
+      </w:pPr>
+      <w:r>
+        <w:t>Kloppen klassenindelingen van kaarten?</w:t>
+      </w:r>
+    </w:p>
+    <w:p>
+      <w:pPr>
+        <w:numPr>
+          <w:ilvl w:val="0"/>
+          <w:numId w:val="1"/>
+        </w:numPr>
+        <w:spacing w:after="120" w:line="240" w:lineRule="auto"/>
+      </w:pPr>
+      <w:r>
+        <w:t xml:space="preserve">Kloppen de dimensies bij de kubussen (bv. geen </w:t>
       </w:r>
       <w:proofErr w:type="spellStart"/>
       <w:r>
-        <w:t>Mean</w:t>
+        <w:t>dubbels</w:t>
       </w:r>
       <w:proofErr w:type="spellEnd"/>
       <w:r>
-        <w:t xml:space="preserve"> / Ratio</w:t>
-      </w:r>
-    </w:p>
-    <w:p>
-      <w:pPr>
-        <w:numPr>
-          <w:ilvl w:val="0"/>
-          <w:numId w:val="1"/>
-        </w:numPr>
-        <w:spacing w:after="120" w:line="240" w:lineRule="auto"/>
-      </w:pPr>
-      <w:r>
-        <w:t>Standaard afronding op 0,1</w:t>
-      </w:r>
-      <w:r>
-        <w:t>, uitgezonderd bij promille: 0,01. Uitzonderingen mogelijk op basis van de indicatoren</w:t>
-      </w:r>
-    </w:p>
-    <w:p>
-      <w:pPr>
-        <w:numPr>
-          <w:ilvl w:val="0"/>
-          <w:numId w:val="1"/>
-        </w:numPr>
-        <w:spacing w:after="120" w:line="240" w:lineRule="auto"/>
-      </w:pPr>
-      <w:r>
-        <w:t>Zijn de data voor alle Vlaamse gemeenten ingeladen? Als er data beschikbaar zijn voor Brussel, zijn deze dan ook ingeladen?</w:t>
-      </w:r>
-    </w:p>
-    <w:p>
-      <w:pPr>
-        <w:numPr>
-          <w:ilvl w:val="0"/>
-          <w:numId w:val="1"/>
-        </w:numPr>
-        <w:spacing w:after="120" w:line="240" w:lineRule="auto"/>
-      </w:pPr>
-      <w:r>
-        <w:t xml:space="preserve">Als de data </w:t>
-      </w:r>
+        <w:t>)?</w:t>
+      </w:r>
+    </w:p>
+    <w:p>
+      <w:pPr>
+        <w:numPr>
+          <w:ilvl w:val="0"/>
+          <w:numId w:val="1"/>
+        </w:numPr>
+        <w:spacing w:after="120" w:line="240" w:lineRule="auto"/>
+      </w:pPr>
+      <w:r>
+        <w:t>Zijn de gebruikersvoorwaarden ingevuld bij de bron (link naar uitleg data-licentie oorspronkelijke bron)?</w:t>
+      </w:r>
+    </w:p>
+    <w:p>
+      <w:pPr>
+        <w:numPr>
+          <w:ilvl w:val="0"/>
+          <w:numId w:val="1"/>
+        </w:numPr>
+        <w:spacing w:after="120" w:line="240" w:lineRule="auto"/>
+      </w:pPr>
+      <w:r>
+        <w:t xml:space="preserve">Kijk bij ‘Informatie over…’ de rubrieken na van het tabblad eigenschappen (zoals eenheid, startperiode, drempelwaarde). </w:t>
+      </w:r>
+    </w:p>
+    <w:p/>
+    <w:p>
+      <w:pPr>
+        <w:pStyle w:val="Kop2"/>
+      </w:pPr>
       <w:proofErr w:type="spellStart"/>
       <w:r>
-        <w:t>subgemeentelijk</w:t>
+        <w:t>Metadatafiches</w:t>
       </w:r>
       <w:proofErr w:type="spellEnd"/>
       <w:r>
-        <w:t xml:space="preserve"> beschikbaar is: zijn ze ZONDER INLOGGEN beschikbaar? Check ook </w:t>
+        <w:t xml:space="preserve"> (tabblad informatie)</w:t>
+      </w:r>
+    </w:p>
+    <w:p>
+      <w:pPr>
+        <w:numPr>
+          <w:ilvl w:val="0"/>
+          <w:numId w:val="1"/>
+        </w:numPr>
+        <w:spacing w:after="120" w:line="240" w:lineRule="auto"/>
+      </w:pPr>
+      <w:r>
+        <w:t>Werd de fiche opgesteld op basis van en conform aan het sjabloon voor de metadata?</w:t>
+      </w:r>
+    </w:p>
+    <w:p>
+      <w:pPr>
+        <w:numPr>
+          <w:ilvl w:val="0"/>
+          <w:numId w:val="1"/>
+        </w:numPr>
+        <w:spacing w:after="120" w:line="240" w:lineRule="auto"/>
+      </w:pPr>
+      <w:r>
+        <w:t>Omvat de titel van het Informatie-tabblad zowel het thema als de bron van de data?</w:t>
+      </w:r>
+    </w:p>
+    <w:p>
+      <w:pPr>
+        <w:numPr>
+          <w:ilvl w:val="0"/>
+          <w:numId w:val="1"/>
+        </w:numPr>
+        <w:spacing w:after="120" w:line="240" w:lineRule="auto"/>
+      </w:pPr>
+      <w:r>
+        <w:t>Zijn alle teksten begrijpelijk voor mensen die niet vertrouwd zijn met de data?</w:t>
+      </w:r>
+    </w:p>
+    <w:p>
+      <w:pPr>
+        <w:numPr>
+          <w:ilvl w:val="0"/>
+          <w:numId w:val="1"/>
+        </w:numPr>
+        <w:spacing w:after="120" w:line="240" w:lineRule="auto"/>
+      </w:pPr>
+      <w:r>
+        <w:t>Omvat het veld ‘definitie’, naast de inhoudelijke definitie van het onderwerp (bv. wat is het totale netto belastbare inkomen), ook een definitie van de data of de statistiek zelf (bv. opgesteld op basis van de aangiften in de personenbelasting), dus de opbouw van de statistiek, doelstelling, eventuele problemen…?</w:t>
+      </w:r>
+    </w:p>
+    <w:p>
+      <w:pPr>
+        <w:numPr>
+          <w:ilvl w:val="0"/>
+          <w:numId w:val="1"/>
+        </w:numPr>
+        <w:spacing w:after="120" w:line="240" w:lineRule="auto"/>
+      </w:pPr>
+      <w:r>
+        <w:t>Worden de verschillende indicatoren (onderwerpen) beschreven?</w:t>
+      </w:r>
+    </w:p>
+    <w:p>
+      <w:pPr>
+        <w:numPr>
+          <w:ilvl w:val="0"/>
+          <w:numId w:val="1"/>
+        </w:numPr>
+        <w:spacing w:after="120" w:line="240" w:lineRule="auto"/>
+      </w:pPr>
+      <w:r>
+        <w:t>Worden afkortingen 1 keer voluit geschreven?</w:t>
+      </w:r>
+    </w:p>
+    <w:p>
+      <w:pPr>
+        <w:numPr>
+          <w:ilvl w:val="0"/>
+          <w:numId w:val="1"/>
+        </w:numPr>
+        <w:spacing w:after="120" w:line="240" w:lineRule="auto"/>
+      </w:pPr>
+      <w:r>
+        <w:t>Wordt voor aandelen duidelijk aangegeven wat teller(s) en noemer(s) zijn?</w:t>
+      </w:r>
+    </w:p>
+    <w:p>
+      <w:pPr>
+        <w:numPr>
+          <w:ilvl w:val="0"/>
+          <w:numId w:val="1"/>
+        </w:numPr>
+        <w:spacing w:after="120" w:line="240" w:lineRule="auto"/>
+      </w:pPr>
+      <w:r>
+        <w:t>Wordt het referentiemoment aangegeven zoals afgesproken?</w:t>
+      </w:r>
+    </w:p>
+    <w:p>
+      <w:pPr>
+        <w:numPr>
+          <w:ilvl w:val="0"/>
+          <w:numId w:val="1"/>
+        </w:numPr>
+        <w:spacing w:after="120" w:line="240" w:lineRule="auto"/>
+      </w:pPr>
+      <w:r>
+        <w:t>Wordt bij dataleverancier voldoende gedetailleerd vermeld wat de bron van de data is? (bv. niet enkel ‘</w:t>
       </w:r>
       <w:proofErr w:type="spellStart"/>
       <w:r>
-        <w:t>subgemeentelijk</w:t>
+        <w:t>Statbel</w:t>
       </w:r>
       <w:proofErr w:type="spellEnd"/>
       <w:r>
-        <w:t xml:space="preserve"> wat je op gemeentelijk niveau zou doen.</w:t>
-      </w:r>
-    </w:p>
-    <w:p>
-      <w:pPr>
-        <w:numPr>
-          <w:ilvl w:val="0"/>
-          <w:numId w:val="1"/>
-        </w:numPr>
-        <w:spacing w:after="120" w:line="240" w:lineRule="auto"/>
-      </w:pPr>
-      <w:r>
-        <w:t>Zijn de data ingeladen voor alle jaren (of maanden) of ontbreken er periodes?</w:t>
-      </w:r>
-    </w:p>
-    <w:p>
-      <w:pPr>
-        <w:numPr>
-          <w:ilvl w:val="0"/>
-          <w:numId w:val="1"/>
-        </w:numPr>
-        <w:spacing w:after="120" w:line="240" w:lineRule="auto"/>
-      </w:pPr>
-      <w:r>
-        <w:t>Zijn er geen Perioden gedefinieerd in de databank waar dat niet hoort? (begin- en eindjaar mogen doorgaans niet ingevuld zijn in formule-onderwerpen)</w:t>
-      </w:r>
-    </w:p>
-    <w:p>
-      <w:pPr>
-        <w:numPr>
-          <w:ilvl w:val="0"/>
-          <w:numId w:val="1"/>
-        </w:numPr>
-        <w:spacing w:after="120" w:line="240" w:lineRule="auto"/>
-      </w:pPr>
-      <w:r>
-        <w:t xml:space="preserve">Komen de totalen overeen met de subcategorieën (waar relevant) / is de som </w:t>
-      </w:r>
-      <w:r>
-        <w:t>van aandelen gelijk aan 100%?</w:t>
-      </w:r>
-    </w:p>
-    <w:p>
-      <w:pPr>
-        <w:numPr>
-          <w:ilvl w:val="0"/>
-          <w:numId w:val="1"/>
-        </w:numPr>
-        <w:spacing w:after="120" w:line="240" w:lineRule="auto"/>
-      </w:pPr>
-      <w:r>
-        <w:t xml:space="preserve">Kloppen </w:t>
-      </w:r>
-      <w:r>
-        <w:t xml:space="preserve">de totalen van </w:t>
-      </w:r>
-      <w:r>
-        <w:t xml:space="preserve">de </w:t>
-      </w:r>
-      <w:r>
-        <w:t xml:space="preserve">gemeenten </w:t>
-      </w:r>
-      <w:r>
-        <w:t xml:space="preserve">met het provinciale cijfer, </w:t>
-      </w:r>
-      <w:r>
-        <w:t xml:space="preserve">waar </w:t>
-      </w:r>
-      <w:r>
-        <w:t xml:space="preserve">dit </w:t>
-      </w:r>
-      <w:r>
-        <w:t xml:space="preserve">hard </w:t>
-      </w:r>
-      <w:r>
-        <w:t xml:space="preserve">wordt </w:t>
-      </w:r>
-      <w:r>
-        <w:t>ingelezen</w:t>
-      </w:r>
-      <w:r>
-        <w:t>?</w:t>
-      </w:r>
-    </w:p>
-    <w:p>
-      <w:pPr>
-        <w:numPr>
-          <w:ilvl w:val="0"/>
-          <w:numId w:val="1"/>
-        </w:numPr>
-        <w:spacing w:after="120" w:line="240" w:lineRule="auto"/>
-      </w:pPr>
-      <w:r>
-        <w:t>Zitten evolutiegrafieken en/of -</w:t>
-      </w:r>
-      <w:r>
-        <w:t xml:space="preserve">tabellen </w:t>
-      </w:r>
-      <w:r>
-        <w:t>logisch in elkaar?</w:t>
-      </w:r>
-    </w:p>
-    <w:p>
-      <w:pPr>
-        <w:numPr>
-          <w:ilvl w:val="0"/>
-          <w:numId w:val="1"/>
-        </w:numPr>
-        <w:spacing w:after="120" w:line="240" w:lineRule="auto"/>
-      </w:pPr>
-      <w:r>
-        <w:t>Kloppen klassenindelingen van kaarten?</w:t>
+        <w:t>’, maar ook ‘landbouwtelling’)</w:t>
       </w:r>
     </w:p>
     <w:p>
@@ -1116,247 +1152,57 @@
       </w:pPr>
       <w:r>
         <w:lastRenderedPageBreak/>
-        <w:t>Controleer de waarden van door jou gekende regio of gemeenten. Lijken de resultaten geloofwaardig?</w:t>
-      </w:r>
-    </w:p>
-    <w:p>
-      <w:pPr>
-        <w:numPr>
-          <w:ilvl w:val="0"/>
-          <w:numId w:val="1"/>
-        </w:numPr>
-        <w:spacing w:after="120" w:line="240" w:lineRule="auto"/>
-      </w:pPr>
-      <w:r>
-        <w:t>Kloppen de dimensies bij de kubussen (bv</w:t>
-      </w:r>
-      <w:r>
-        <w:t xml:space="preserve">. geen </w:t>
-      </w:r>
-      <w:proofErr w:type="spellStart"/>
-      <w:r>
-        <w:t>dubbels</w:t>
-      </w:r>
-      <w:proofErr w:type="spellEnd"/>
-      <w:r>
-        <w:t>)</w:t>
-      </w:r>
-      <w:r>
-        <w:t>?</w:t>
-      </w:r>
-    </w:p>
-    <w:p>
-      <w:pPr>
-        <w:numPr>
-          <w:ilvl w:val="0"/>
-          <w:numId w:val="1"/>
-        </w:numPr>
-        <w:spacing w:after="120" w:line="240" w:lineRule="auto"/>
-      </w:pPr>
-      <w:r>
-        <w:t>Zijn de gebruikersvoorwaarden ingevuld bij de bron (link naar uitleg data-licentie oorspronkelijke bron)?</w:t>
-      </w:r>
-    </w:p>
-    <w:p>
-      <w:pPr>
-        <w:numPr>
-          <w:ilvl w:val="0"/>
-          <w:numId w:val="1"/>
-        </w:numPr>
-        <w:spacing w:after="120" w:line="240" w:lineRule="auto"/>
-      </w:pPr>
-      <w:r>
-        <w:t xml:space="preserve">Kijk bij ‘Informatie over…’ de rubrieken na van het tabblad eigenschappen (zoals eenheid, startperiode, drempelwaarde). </w:t>
-      </w:r>
+        <w:t>Wordt indien relevant een veld ingevuld in verband met de accuraatheid van de data (wanneer gegevens niet altijd overeenkomen met de werkelijke situatie bv. omwille van de registratieprocedure) en/of de vergelijkbaarheid in de tijd (wanneer er een knik is in de gegevensreeks bv. omwille van een verandering in de manier van registreren of categorieën die worden meegenomen)?</w:t>
+      </w:r>
+    </w:p>
+    <w:p>
+      <w:pPr>
+        <w:numPr>
+          <w:ilvl w:val="0"/>
+          <w:numId w:val="1"/>
+        </w:numPr>
+        <w:spacing w:after="120" w:line="240" w:lineRule="auto"/>
+      </w:pPr>
+      <w:r>
+        <w:t>Wordt bij verwerking duidelijk weergegeven welke verwerkingen door wie gebeuren?</w:t>
+      </w:r>
+    </w:p>
+    <w:p>
+      <w:pPr>
+        <w:numPr>
+          <w:ilvl w:val="0"/>
+          <w:numId w:val="1"/>
+        </w:numPr>
+        <w:spacing w:after="120" w:line="240" w:lineRule="auto"/>
+      </w:pPr>
+      <w:r>
+        <w:t>Verwijzen alle externe linken naar de juiste pagina’s? Verwijst de link voor meer info en contact naar de juiste werkgroep (D&amp;A, economie, landbouw…)?</w:t>
+      </w:r>
+    </w:p>
+    <w:p>
+      <w:pPr>
+        <w:numPr>
+          <w:ilvl w:val="0"/>
+          <w:numId w:val="1"/>
+        </w:numPr>
+        <w:spacing w:after="120" w:line="240" w:lineRule="auto"/>
+      </w:pPr>
+      <w:r>
+        <w:t>Kijk na op taalfouten.</w:t>
+      </w:r>
+    </w:p>
+    <w:p>
+      <w:pPr>
+        <w:pStyle w:val="Kop2"/>
+      </w:pPr>
+      <w:bookmarkStart w:id="4" w:name="_Toc20999341"/>
     </w:p>
     <w:p/>
+    <w:p/>
     <w:p>
       <w:pPr>
         <w:pStyle w:val="Kop2"/>
       </w:pPr>
-      <w:proofErr w:type="spellStart"/>
-      <w:r>
-        <w:t>Metadatafiches</w:t>
-      </w:r>
-      <w:proofErr w:type="spellEnd"/>
-      <w:r>
-        <w:t xml:space="preserve"> (tabblad informatie)</w:t>
-      </w:r>
-    </w:p>
-    <w:p>
-      <w:pPr>
-        <w:numPr>
-          <w:ilvl w:val="0"/>
-          <w:numId w:val="1"/>
-        </w:numPr>
-        <w:spacing w:after="120" w:line="240" w:lineRule="auto"/>
-      </w:pPr>
-      <w:r>
-        <w:t>Werd de fiche opgesteld op basis van en conform aan het sjabloon voor de metadata?</w:t>
-      </w:r>
-    </w:p>
-    <w:p>
-      <w:pPr>
-        <w:numPr>
-          <w:ilvl w:val="0"/>
-          <w:numId w:val="1"/>
-        </w:numPr>
-        <w:spacing w:after="120" w:line="240" w:lineRule="auto"/>
-      </w:pPr>
-      <w:r>
-        <w:t>Omvat de titel van het Informatie-tabblad zowel het thema als de bron van de data?</w:t>
-      </w:r>
-    </w:p>
-    <w:p>
-      <w:pPr>
-        <w:numPr>
-          <w:ilvl w:val="0"/>
-          <w:numId w:val="1"/>
-        </w:numPr>
-        <w:spacing w:after="120" w:line="240" w:lineRule="auto"/>
-      </w:pPr>
-      <w:r>
-        <w:t>Zijn alle teksten begrijpelijk voor mensen die niet vertrouwd zijn met de data?</w:t>
-      </w:r>
-    </w:p>
-    <w:p>
-      <w:pPr>
-        <w:numPr>
-          <w:ilvl w:val="0"/>
-          <w:numId w:val="1"/>
-        </w:numPr>
-        <w:spacing w:after="120" w:line="240" w:lineRule="auto"/>
-      </w:pPr>
-      <w:r>
-        <w:t>Omvat het veld ‘definitie’, naast de inhoudelijke definitie van het onderwerp (bv. wat is het totale netto belastbare inkomen), ook een definitie van de data of de statistiek zelf (bv. opgesteld op basis van de aangiften in de personenbelasting), dus de opbouw van de statistiek, doelstelling, eventuele problemen…?</w:t>
-      </w:r>
-    </w:p>
-    <w:p>
-      <w:pPr>
-        <w:numPr>
-          <w:ilvl w:val="0"/>
-          <w:numId w:val="1"/>
-        </w:numPr>
-        <w:spacing w:after="120" w:line="240" w:lineRule="auto"/>
-      </w:pPr>
-      <w:r>
-        <w:t>Worden de verschillende indicatoren (onderwerpen) beschreven?</w:t>
-      </w:r>
-    </w:p>
-    <w:p>
-      <w:pPr>
-        <w:numPr>
-          <w:ilvl w:val="0"/>
-          <w:numId w:val="1"/>
-        </w:numPr>
-        <w:spacing w:after="120" w:line="240" w:lineRule="auto"/>
-      </w:pPr>
-      <w:r>
-        <w:t>Worden afkortingen 1 keer voluit geschreven?</w:t>
-      </w:r>
-    </w:p>
-    <w:p>
-      <w:pPr>
-        <w:numPr>
-          <w:ilvl w:val="0"/>
-          <w:numId w:val="1"/>
-        </w:numPr>
-        <w:spacing w:after="120" w:line="240" w:lineRule="auto"/>
-      </w:pPr>
-      <w:r>
-        <w:t>Wordt voor aandelen duidelijk aangegeven wat teller(s) en noemer(s) zijn?</w:t>
-      </w:r>
-    </w:p>
-    <w:p>
-      <w:pPr>
-        <w:numPr>
-          <w:ilvl w:val="0"/>
-          <w:numId w:val="1"/>
-        </w:numPr>
-        <w:spacing w:after="120" w:line="240" w:lineRule="auto"/>
-      </w:pPr>
-      <w:r>
-        <w:t>Wordt het referentiemoment aangegeven zoals afgesproken?</w:t>
-      </w:r>
-    </w:p>
-    <w:p>
-      <w:pPr>
-        <w:numPr>
-          <w:ilvl w:val="0"/>
-          <w:numId w:val="1"/>
-        </w:numPr>
-        <w:spacing w:after="120" w:line="240" w:lineRule="auto"/>
-      </w:pPr>
-      <w:r>
-        <w:t>Wordt bij dataleverancier voldoende gedetailleerd vermeld wat de bron van de data is? (bv. niet enkel ‘</w:t>
-      </w:r>
-      <w:proofErr w:type="spellStart"/>
-      <w:r>
-        <w:t>Statbel</w:t>
-      </w:r>
-      <w:proofErr w:type="spellEnd"/>
-      <w:r>
-        <w:t>’, maar ook ‘landbouwtelling’)</w:t>
-      </w:r>
-    </w:p>
-    <w:p>
-      <w:pPr>
-        <w:numPr>
-          <w:ilvl w:val="0"/>
-          <w:numId w:val="1"/>
-        </w:numPr>
-        <w:spacing w:after="120" w:line="240" w:lineRule="auto"/>
-      </w:pPr>
-      <w:r>
-        <w:t>Wordt indien relevant een veld ingevuld in verband met de accuraatheid van de data (wanneer gegevens niet altijd overeenkomen met de werkelijke situatie bv. omwille van de registratieprocedure) en/of de vergelijkbaarheid in de tijd (wanneer er een knik is in de gegevensreeks bv. omwille van een verandering in de manier van registreren of categorieën die worden meegenomen)?</w:t>
-      </w:r>
-    </w:p>
-    <w:p>
-      <w:pPr>
-        <w:numPr>
-          <w:ilvl w:val="0"/>
-          <w:numId w:val="1"/>
-        </w:numPr>
-        <w:spacing w:after="120" w:line="240" w:lineRule="auto"/>
-      </w:pPr>
-      <w:r>
-        <w:t>Wordt bij verwerking duidelijk weergegeven welke verwerkingen door wie gebeuren?</w:t>
-      </w:r>
-    </w:p>
-    <w:p>
-      <w:pPr>
-        <w:numPr>
-          <w:ilvl w:val="0"/>
-          <w:numId w:val="1"/>
-        </w:numPr>
-        <w:spacing w:after="120" w:line="240" w:lineRule="auto"/>
-      </w:pPr>
-      <w:r>
-        <w:t>Verwijzen alle externe linken naar de juiste pagina’s? Verwijst de link voor meer info en contact naar de juiste werkgroep (D&amp;A, economie, landbouw…)?</w:t>
-      </w:r>
-    </w:p>
-    <w:p>
-      <w:pPr>
-        <w:numPr>
-          <w:ilvl w:val="0"/>
-          <w:numId w:val="1"/>
-        </w:numPr>
-        <w:spacing w:after="120" w:line="240" w:lineRule="auto"/>
-      </w:pPr>
-      <w:r>
-        <w:t>Kijk na op taalfouten.</w:t>
-      </w:r>
-    </w:p>
-    <w:p>
-      <w:pPr>
-        <w:pStyle w:val="Kop2"/>
-      </w:pPr>
-      <w:bookmarkStart w:id="4" w:name="_Toc20999341"/>
-    </w:p>
-    <w:p>
-      <w:pPr>
-        <w:pStyle w:val="Kop2"/>
-      </w:pPr>
       <w:r>
         <w:t>Rapporten/steekkaarten</w:t>
       </w:r>
@@ -1366,7 +1212,7 @@
       <w:r>
         <w:t xml:space="preserve">Voor een volledig document, </w:t>
       </w:r>
-      <w:hyperlink r:id="rId11" w:history="1">
+      <w:hyperlink r:id="rId14" w:history="1">
         <w:r>
           <w:rPr>
             <w:rStyle w:val="Hyperlink"/>
@@ -1384,7 +1230,6 @@
       </w:pPr>
       <w:bookmarkStart w:id="5" w:name="_Toc20999340"/>
       <w:r>
-        <w:lastRenderedPageBreak/>
         <w:t>Dashboard</w:t>
       </w:r>
       <w:bookmarkEnd w:id="5"/>
@@ -1396,7 +1241,7 @@
       <w:r>
         <w:t xml:space="preserve">Voor alle afspraken, </w:t>
       </w:r>
-      <w:hyperlink r:id="rId12" w:history="1">
+      <w:hyperlink r:id="rId15" w:history="1">
         <w:r>
           <w:rPr>
             <w:rStyle w:val="Hyperlink"/>
@@ -1475,21 +1320,11 @@
         <w:ind w:left="714" w:hanging="357"/>
       </w:pPr>
       <w:r>
-        <w:t xml:space="preserve">Kloppen de </w:t>
-      </w:r>
-      <w:proofErr w:type="spellStart"/>
-      <w:r>
-        <w:t>onderwerp</w:t>
-      </w:r>
-      <w:r>
-        <w:t>naam</w:t>
-      </w:r>
-      <w:proofErr w:type="spellEnd"/>
-      <w:r>
-        <w:t xml:space="preserve"> e</w:t>
-      </w:r>
-      <w:bookmarkStart w:id="6" w:name="_GoBack"/>
-      <w:bookmarkEnd w:id="6"/>
+        <w:t>Kloppen de onderwerp</w:t>
+      </w:r>
+      <w:r>
+        <w:t>naam e</w:t>
+      </w:r>
       <w:r>
         <w:t>n eenheid met de databank? (aangezien deze in het dashb</w:t>
       </w:r>
@@ -1539,7 +1374,31 @@
         <w:t xml:space="preserve">Als je een nieuwe bron hebt toegevoegd, heb je die dan ook aan het Bronnenoverzicht toegevoegd? </w:t>
       </w:r>
     </w:p>
-    <w:p/>
+    <w:p>
+      <w:pPr>
+        <w:spacing w:after="120" w:line="240" w:lineRule="auto"/>
+      </w:pPr>
+    </w:p>
+    <w:p>
+      <w:pPr>
+        <w:pStyle w:val="Kop2"/>
+      </w:pPr>
+      <w:r>
+        <w:t>Vragen</w:t>
+      </w:r>
+    </w:p>
+    <w:p>
+      <w:pPr>
+        <w:pStyle w:val="Lijstalinea"/>
+        <w:numPr>
+          <w:ilvl w:val="0"/>
+          <w:numId w:val="4"/>
+        </w:numPr>
+      </w:pPr>
+      <w:r>
+        <w:t>Onderwerpen nog niet gepubliceerd (=ok), maar wel al zichtbaar via gebiedsindeling</w:t>
+      </w:r>
+    </w:p>
     <w:sectPr>
       <w:pgSz w:w="11906" w:h="16838"/>
       <w:pgMar w:top="1417" w:right="1417" w:bottom="1417" w:left="1417" w:header="708" w:footer="708" w:gutter="0"/>
@@ -1550,8 +1409,250 @@
 </w:document>
 </file>
 
+<file path=word/endnotes.xml><?xml version="1.0" encoding="utf-8"?>
+<w:endnotes xmlns:wpc="http://schemas.microsoft.com/office/word/2010/wordprocessingCanvas" xmlns:cx="http://schemas.microsoft.com/office/drawing/2014/chartex" xmlns:cx1="http://schemas.microsoft.com/office/drawing/2015/9/8/chartex" xmlns:cx2="http://schemas.microsoft.com/office/drawing/2015/10/21/chartex" xmlns:cx3="http://schemas.microsoft.com/office/drawing/2016/5/9/chartex" xmlns:cx4="http://schemas.microsoft.com/office/drawing/2016/5/10/chartex" xmlns:cx5="http://schemas.microsoft.com/office/drawing/2016/5/11/chartex" xmlns:cx6="http://schemas.microsoft.com/office/drawing/2016/5/12/chartex" xmlns:cx7="http://schemas.microsoft.com/office/drawing/2016/5/13/chartex" xmlns:cx8="http://schemas.microsoft.com/office/drawing/2016/5/14/chartex" xmlns:mc="http://schemas.openxmlformats.org/markup-compatibility/2006" xmlns:aink="http://schemas.microsoft.com/office/drawing/2016/ink" xmlns:am3d="http://schemas.microsoft.com/office/drawing/2017/model3d" xmlns:o="urn:schemas-microsoft-com:office:office" xmlns:r="http://schemas.openxmlformats.org/officeDocument/2006/relationships" xmlns:m="http://schemas.openxmlformats.org/officeDocument/2006/math" xmlns:v="urn:schemas-microsoft-com:vml" xmlns:wp14="http://schemas.microsoft.com/office/word/2010/wordprocessingDrawing" xmlns:wp="http://schemas.openxmlformats.org/drawingml/2006/wordprocessingDrawing" xmlns:w10="urn:schemas-microsoft-com:office:word" xmlns:w="http://schemas.openxmlformats.org/wordprocessingml/2006/main" xmlns:w14="http://schemas.microsoft.com/office/word/2010/wordml" xmlns:w15="http://schemas.microsoft.com/office/word/2012/wordml" xmlns:w16cex="http://schemas.microsoft.com/office/word/2018/wordml/cex" xmlns:w16cid="http://schemas.microsoft.com/office/word/2016/wordml/cid" xmlns:w16="http://schemas.microsoft.com/office/word/2018/wordml" xmlns:w16se="http://schemas.microsoft.com/office/word/2015/wordml/symex" xmlns:wpg="http://schemas.microsoft.com/office/word/2010/wordprocessingGroup" xmlns:wpi="http://schemas.microsoft.com/office/word/2010/wordprocessingInk" xmlns:wne="http://schemas.microsoft.com/office/word/2006/wordml" xmlns:wps="http://schemas.microsoft.com/office/word/2010/wordprocessingShape" mc:Ignorable="w14 w15 w16se w16cid w16 w16cex wp14">
+  <w:endnote w:type="separator" w:id="-1">
+    <w:p>
+      <w:pPr>
+        <w:spacing w:after="0" w:line="240" w:lineRule="auto"/>
+      </w:pPr>
+      <w:r>
+        <w:separator/>
+      </w:r>
+    </w:p>
+  </w:endnote>
+  <w:endnote w:type="continuationSeparator" w:id="0">
+    <w:p>
+      <w:pPr>
+        <w:spacing w:after="0" w:line="240" w:lineRule="auto"/>
+      </w:pPr>
+      <w:r>
+        <w:continuationSeparator/>
+      </w:r>
+    </w:p>
+  </w:endnote>
+</w:endnotes>
+</file>
+
+<file path=word/footnotes.xml><?xml version="1.0" encoding="utf-8"?>
+<w:footnotes xmlns:wpc="http://schemas.microsoft.com/office/word/2010/wordprocessingCanvas" xmlns:cx="http://schemas.microsoft.com/office/drawing/2014/chartex" xmlns:cx1="http://schemas.microsoft.com/office/drawing/2015/9/8/chartex" xmlns:cx2="http://schemas.microsoft.com/office/drawing/2015/10/21/chartex" xmlns:cx3="http://schemas.microsoft.com/office/drawing/2016/5/9/chartex" xmlns:cx4="http://schemas.microsoft.com/office/drawing/2016/5/10/chartex" xmlns:cx5="http://schemas.microsoft.com/office/drawing/2016/5/11/chartex" xmlns:cx6="http://schemas.microsoft.com/office/drawing/2016/5/12/chartex" xmlns:cx7="http://schemas.microsoft.com/office/drawing/2016/5/13/chartex" xmlns:cx8="http://schemas.microsoft.com/office/drawing/2016/5/14/chartex" xmlns:mc="http://schemas.openxmlformats.org/markup-compatibility/2006" xmlns:aink="http://schemas.microsoft.com/office/drawing/2016/ink" xmlns:am3d="http://schemas.microsoft.com/office/drawing/2017/model3d" xmlns:o="urn:schemas-microsoft-com:office:office" xmlns:r="http://schemas.openxmlformats.org/officeDocument/2006/relationships" xmlns:m="http://schemas.openxmlformats.org/officeDocument/2006/math" xmlns:v="urn:schemas-microsoft-com:vml" xmlns:wp14="http://schemas.microsoft.com/office/word/2010/wordprocessingDrawing" xmlns:wp="http://schemas.openxmlformats.org/drawingml/2006/wordprocessingDrawing" xmlns:w10="urn:schemas-microsoft-com:office:word" xmlns:w="http://schemas.openxmlformats.org/wordprocessingml/2006/main" xmlns:w14="http://schemas.microsoft.com/office/word/2010/wordml" xmlns:w15="http://schemas.microsoft.com/office/word/2012/wordml" xmlns:w16cex="http://schemas.microsoft.com/office/word/2018/wordml/cex" xmlns:w16cid="http://schemas.microsoft.com/office/word/2016/wordml/cid" xmlns:w16="http://schemas.microsoft.com/office/word/2018/wordml" xmlns:w16se="http://schemas.microsoft.com/office/word/2015/wordml/symex" xmlns:wpg="http://schemas.microsoft.com/office/word/2010/wordprocessingGroup" xmlns:wpi="http://schemas.microsoft.com/office/word/2010/wordprocessingInk" xmlns:wne="http://schemas.microsoft.com/office/word/2006/wordml" xmlns:wps="http://schemas.microsoft.com/office/word/2010/wordprocessingShape" mc:Ignorable="w14 w15 w16se w16cid w16 w16cex wp14">
+  <w:footnote w:type="separator" w:id="-1">
+    <w:p>
+      <w:pPr>
+        <w:spacing w:after="0" w:line="240" w:lineRule="auto"/>
+      </w:pPr>
+      <w:r>
+        <w:separator/>
+      </w:r>
+    </w:p>
+  </w:footnote>
+  <w:footnote w:type="continuationSeparator" w:id="0">
+    <w:p>
+      <w:pPr>
+        <w:spacing w:after="0" w:line="240" w:lineRule="auto"/>
+      </w:pPr>
+      <w:r>
+        <w:continuationSeparator/>
+      </w:r>
+    </w:p>
+  </w:footnote>
+  <w:footnote w:id="1">
+    <w:p>
+      <w:pPr>
+        <w:pStyle w:val="Voetnoottekst"/>
+      </w:pPr>
+      <w:r>
+        <w:rPr>
+          <w:rStyle w:val="Voetnootmarkering"/>
+        </w:rPr>
+        <w:footnoteRef/>
+      </w:r>
+      <w:r>
+        <w:t xml:space="preserve"> </w:t>
+      </w:r>
+      <w:r>
+        <w:t xml:space="preserve">Cijfers beschikbaar op statistisch sectorniveau moeten in de themaboom ook onder </w:t>
+      </w:r>
+      <w:r>
+        <w:rPr>
+          <w:i/>
+          <w:iCs/>
+        </w:rPr>
+        <w:t>Gebiedsindelingen &gt; Beschikbaar vanaf statistische</w:t>
+      </w:r>
+      <w:r>
+        <w:t xml:space="preserve"> sector terug te vinden zijn. Wanneer een indicator relevant is voor twee thema’s in de themaboom moet deze ook op beide plekken kunnen worden teruggevonden (vb. minderjarigen in gezin met minstens 1 werkloze ouder, moet zowel onder </w:t>
+      </w:r>
+      <w:r>
+        <w:rPr>
+          <w:i/>
+          <w:iCs/>
+        </w:rPr>
+        <w:t>A</w:t>
+      </w:r>
+      <w:r>
+        <w:rPr>
+          <w:i/>
+          <w:iCs/>
+        </w:rPr>
+        <w:t xml:space="preserve">rbeidsmarkt &gt; </w:t>
+      </w:r>
+      <w:r>
+        <w:rPr>
+          <w:i/>
+          <w:iCs/>
+        </w:rPr>
+        <w:t>W</w:t>
+      </w:r>
+      <w:r>
+        <w:rPr>
+          <w:i/>
+          <w:iCs/>
+        </w:rPr>
+        <w:t>erkloosheid</w:t>
+      </w:r>
+      <w:r>
+        <w:t xml:space="preserve"> als onder </w:t>
+      </w:r>
+      <w:r>
+        <w:rPr>
+          <w:i/>
+          <w:iCs/>
+        </w:rPr>
+        <w:t xml:space="preserve">Welvaart en armoede </w:t>
+      </w:r>
+      <w:r>
+        <w:t>terug te vinden zijn).</w:t>
+      </w:r>
+    </w:p>
+  </w:footnote>
+  <w:footnote w:id="2">
+    <w:p>
+      <w:pPr>
+        <w:pStyle w:val="Tekstopmerking"/>
+      </w:pPr>
+      <w:r>
+        <w:rPr>
+          <w:rStyle w:val="Voetnootmarkering"/>
+        </w:rPr>
+        <w:footnoteRef/>
+      </w:r>
+      <w:r>
+        <w:t xml:space="preserve"> </w:t>
+      </w:r>
+      <w:r>
+        <w:t>Hiermee wordt NIET verwezen naar het vakje ‘</w:t>
+      </w:r>
+      <w:proofErr w:type="spellStart"/>
+      <w:r>
+        <w:t>visible</w:t>
+      </w:r>
+      <w:proofErr w:type="spellEnd"/>
+      <w:r>
+        <w:t xml:space="preserve">’ in de indicatorenlijst van studio maar naar die van het thema in de </w:t>
+      </w:r>
+      <w:proofErr w:type="spellStart"/>
+      <w:r>
+        <w:t>CategoryTree</w:t>
+      </w:r>
+      <w:proofErr w:type="spellEnd"/>
+      <w:r>
+        <w:br/>
+      </w:r>
+      <w:r>
+        <w:br/>
+        <w:t xml:space="preserve">Uitleg: wanneer in themaboom twee indicatoren geselecteerd worden, krijgt presentatie de titel van de eerst bovenliggende gezamenlijke map. Wanneer dit niet nodig is, moet dit </w:t>
+      </w:r>
+      <w:proofErr w:type="spellStart"/>
+      <w:r>
+        <w:t>uitgevinkt</w:t>
+      </w:r>
+      <w:proofErr w:type="spellEnd"/>
+      <w:r>
+        <w:t xml:space="preserve"> worden (bv. Bij nietszeggende mapnaam als ‘aantal’ of ‘thema’.)</w:t>
+      </w:r>
+    </w:p>
+    <w:p>
+      <w:pPr>
+        <w:pStyle w:val="Voetnoottekst"/>
+      </w:pPr>
+    </w:p>
+  </w:footnote>
+  <w:footnote w:id="3">
+    <w:p>
+      <w:pPr>
+        <w:pStyle w:val="Voetnoottekst"/>
+      </w:pPr>
+      <w:r>
+        <w:rPr>
+          <w:rStyle w:val="Voetnootmarkering"/>
+        </w:rPr>
+        <w:footnoteRef/>
+      </w:r>
+      <w:r>
+        <w:t xml:space="preserve"> </w:t>
+      </w:r>
+      <w:r>
+        <w:rPr>
+          <w:rStyle w:val="Verwijzingopmerking"/>
+        </w:rPr>
+        <w:t>Meestal worden cijfers slechts op stati</w:t>
+      </w:r>
+      <w:r>
+        <w:rPr>
+          <w:rStyle w:val="Verwijzingopmerking"/>
+        </w:rPr>
+        <w:t>s</w:t>
+      </w:r>
+      <w:r>
+        <w:rPr>
+          <w:rStyle w:val="Verwijzingopmerking"/>
+        </w:rPr>
+        <w:t>tisch sectorniveau (</w:t>
+      </w:r>
+      <w:r>
+        <w:rPr>
+          <w:rStyle w:val="Verwijzingopmerking"/>
+        </w:rPr>
+        <w:t>of</w:t>
+      </w:r>
+      <w:r>
+        <w:rPr>
+          <w:rStyle w:val="Verwijzingopmerking"/>
+        </w:rPr>
+        <w:t xml:space="preserve"> gemeenteniveau) ingelezen en nadien</w:t>
+      </w:r>
+      <w:r>
+        <w:rPr>
+          <w:rStyle w:val="Verwijzingopmerking"/>
+        </w:rPr>
+        <w:t xml:space="preserve"> automatisch</w:t>
+      </w:r>
+      <w:r>
+        <w:rPr>
+          <w:rStyle w:val="Verwijzingopmerking"/>
+        </w:rPr>
+        <w:t xml:space="preserve"> geaggregeerd</w:t>
+      </w:r>
+      <w:r>
+        <w:rPr>
+          <w:rStyle w:val="Verwijzingopmerking"/>
+        </w:rPr>
+        <w:t xml:space="preserve"> binnen Swing</w:t>
+      </w:r>
+      <w:r>
+        <w:rPr>
+          <w:rStyle w:val="Verwijzingopmerking"/>
+        </w:rPr>
+        <w:t>.</w:t>
+      </w:r>
+    </w:p>
+  </w:footnote>
+</w:footnotes>
+</file>
+
 <file path=word/numbering.xml><?xml version="1.0" encoding="utf-8"?>
-<w:numbering xmlns:wpc="http://schemas.microsoft.com/office/word/2010/wordprocessingCanvas" xmlns:cx="http://schemas.microsoft.com/office/drawing/2014/chartex" xmlns:cx1="http://schemas.microsoft.com/office/drawing/2015/9/8/chartex" xmlns:mc="http://schemas.openxmlformats.org/markup-compatibility/2006" xmlns:o="urn:schemas-microsoft-com:office:office" xmlns:r="http://schemas.openxmlformats.org/officeDocument/2006/relationships" xmlns:m="http://schemas.openxmlformats.org/officeDocument/2006/math" xmlns:v="urn:schemas-microsoft-com:vml" xmlns:wp14="http://schemas.microsoft.com/office/word/2010/wordprocessingDrawing" xmlns:wp="http://schemas.openxmlformats.org/drawingml/2006/wordprocessingDrawing" xmlns:w10="urn:schemas-microsoft-com:office:word" xmlns:w="http://schemas.openxmlformats.org/wordprocessingml/2006/main" xmlns:w14="http://schemas.microsoft.com/office/word/2010/wordml" xmlns:w15="http://schemas.microsoft.com/office/word/2012/wordml" xmlns:w16se="http://schemas.microsoft.com/office/word/2015/wordml/symex" xmlns:wpg="http://schemas.microsoft.com/office/word/2010/wordprocessingGroup" xmlns:wpi="http://schemas.microsoft.com/office/word/2010/wordprocessingInk" xmlns:wne="http://schemas.microsoft.com/office/word/2006/wordml" xmlns:wps="http://schemas.microsoft.com/office/word/2010/wordprocessingShape" mc:Ignorable="w14 w15 w16se wp14">
+<w:numbering xmlns:wpc="http://schemas.microsoft.com/office/word/2010/wordprocessingCanvas" xmlns:cx="http://schemas.microsoft.com/office/drawing/2014/chartex" xmlns:cx1="http://schemas.microsoft.com/office/drawing/2015/9/8/chartex" xmlns:cx2="http://schemas.microsoft.com/office/drawing/2015/10/21/chartex" xmlns:cx3="http://schemas.microsoft.com/office/drawing/2016/5/9/chartex" xmlns:cx4="http://schemas.microsoft.com/office/drawing/2016/5/10/chartex" xmlns:cx5="http://schemas.microsoft.com/office/drawing/2016/5/11/chartex" xmlns:cx6="http://schemas.microsoft.com/office/drawing/2016/5/12/chartex" xmlns:cx7="http://schemas.microsoft.com/office/drawing/2016/5/13/chartex" xmlns:cx8="http://schemas.microsoft.com/office/drawing/2016/5/14/chartex" xmlns:mc="http://schemas.openxmlformats.org/markup-compatibility/2006" xmlns:aink="http://schemas.microsoft.com/office/drawing/2016/ink" xmlns:am3d="http://schemas.microsoft.com/office/drawing/2017/model3d" xmlns:o="urn:schemas-microsoft-com:office:office" xmlns:r="http://schemas.openxmlformats.org/officeDocument/2006/relationships" xmlns:m="http://schemas.openxmlformats.org/officeDocument/2006/math" xmlns:v="urn:schemas-microsoft-com:vml" xmlns:wp14="http://schemas.microsoft.com/office/word/2010/wordprocessingDrawing" xmlns:wp="http://schemas.openxmlformats.org/drawingml/2006/wordprocessingDrawing" xmlns:w10="urn:schemas-microsoft-com:office:word" xmlns:w="http://schemas.openxmlformats.org/wordprocessingml/2006/main" xmlns:w14="http://schemas.microsoft.com/office/word/2010/wordml" xmlns:w15="http://schemas.microsoft.com/office/word/2012/wordml" xmlns:w16cex="http://schemas.microsoft.com/office/word/2018/wordml/cex" xmlns:w16cid="http://schemas.microsoft.com/office/word/2016/wordml/cid" xmlns:w16="http://schemas.microsoft.com/office/word/2018/wordml" xmlns:w16se="http://schemas.microsoft.com/office/word/2015/wordml/symex" xmlns:wpg="http://schemas.microsoft.com/office/word/2010/wordprocessingGroup" xmlns:wpi="http://schemas.microsoft.com/office/word/2010/wordprocessingInk" xmlns:wne="http://schemas.microsoft.com/office/word/2006/wordml" xmlns:wps="http://schemas.microsoft.com/office/word/2010/wordprocessingShape" mc:Ignorable="w14 w15 w16se w16cid w16 w16cex wp14">
   <w:abstractNum w:abstractNumId="0" w15:restartNumberingAfterBreak="0">
     <w:nsid w:val="287E2E01"/>
     <w:multiLevelType w:val="hybridMultilevel"/>
@@ -1666,6 +1767,119 @@
     </w:lvl>
   </w:abstractNum>
   <w:abstractNum w:abstractNumId="1" w15:restartNumberingAfterBreak="0">
+    <w:nsid w:val="2C155000"/>
+    <w:multiLevelType w:val="hybridMultilevel"/>
+    <w:tmpl w:val="42D44A36"/>
+    <w:lvl w:ilvl="0" w:tplc="B9CA0662">
+      <w:start w:val="5"/>
+      <w:numFmt w:val="bullet"/>
+      <w:lvlText w:val="-"/>
+      <w:lvlJc w:val="left"/>
+      <w:pPr>
+        <w:ind w:left="720" w:hanging="360"/>
+      </w:pPr>
+      <w:rPr>
+        <w:rFonts w:ascii="Segoe UI" w:eastAsia="Times New Roman" w:hAnsi="Segoe UI" w:cs="Segoe UI" w:hint="default"/>
+      </w:rPr>
+    </w:lvl>
+    <w:lvl w:ilvl="1" w:tplc="08130003" w:tentative="1">
+      <w:start w:val="1"/>
+      <w:numFmt w:val="bullet"/>
+      <w:lvlText w:val="o"/>
+      <w:lvlJc w:val="left"/>
+      <w:pPr>
+        <w:ind w:left="1440" w:hanging="360"/>
+      </w:pPr>
+      <w:rPr>
+        <w:rFonts w:ascii="Courier New" w:hAnsi="Courier New" w:cs="Courier New" w:hint="default"/>
+      </w:rPr>
+    </w:lvl>
+    <w:lvl w:ilvl="2" w:tplc="08130005" w:tentative="1">
+      <w:start w:val="1"/>
+      <w:numFmt w:val="bullet"/>
+      <w:lvlText w:val=""/>
+      <w:lvlJc w:val="left"/>
+      <w:pPr>
+        <w:ind w:left="2160" w:hanging="360"/>
+      </w:pPr>
+      <w:rPr>
+        <w:rFonts w:ascii="Wingdings" w:hAnsi="Wingdings" w:hint="default"/>
+      </w:rPr>
+    </w:lvl>
+    <w:lvl w:ilvl="3" w:tplc="08130001" w:tentative="1">
+      <w:start w:val="1"/>
+      <w:numFmt w:val="bullet"/>
+      <w:lvlText w:val=""/>
+      <w:lvlJc w:val="left"/>
+      <w:pPr>
+        <w:ind w:left="2880" w:hanging="360"/>
+      </w:pPr>
+      <w:rPr>
+        <w:rFonts w:ascii="Symbol" w:hAnsi="Symbol" w:hint="default"/>
+      </w:rPr>
+    </w:lvl>
+    <w:lvl w:ilvl="4" w:tplc="08130003" w:tentative="1">
+      <w:start w:val="1"/>
+      <w:numFmt w:val="bullet"/>
+      <w:lvlText w:val="o"/>
+      <w:lvlJc w:val="left"/>
+      <w:pPr>
+        <w:ind w:left="3600" w:hanging="360"/>
+      </w:pPr>
+      <w:rPr>
+        <w:rFonts w:ascii="Courier New" w:hAnsi="Courier New" w:cs="Courier New" w:hint="default"/>
+      </w:rPr>
+    </w:lvl>
+    <w:lvl w:ilvl="5" w:tplc="08130005" w:tentative="1">
+      <w:start w:val="1"/>
+      <w:numFmt w:val="bullet"/>
+      <w:lvlText w:val=""/>
+      <w:lvlJc w:val="left"/>
+      <w:pPr>
+        <w:ind w:left="4320" w:hanging="360"/>
+      </w:pPr>
+      <w:rPr>
+        <w:rFonts w:ascii="Wingdings" w:hAnsi="Wingdings" w:hint="default"/>
+      </w:rPr>
+    </w:lvl>
+    <w:lvl w:ilvl="6" w:tplc="08130001" w:tentative="1">
+      <w:start w:val="1"/>
+      <w:numFmt w:val="bullet"/>
+      <w:lvlText w:val=""/>
+      <w:lvlJc w:val="left"/>
+      <w:pPr>
+        <w:ind w:left="5040" w:hanging="360"/>
+      </w:pPr>
+      <w:rPr>
+        <w:rFonts w:ascii="Symbol" w:hAnsi="Symbol" w:hint="default"/>
+      </w:rPr>
+    </w:lvl>
+    <w:lvl w:ilvl="7" w:tplc="08130003" w:tentative="1">
+      <w:start w:val="1"/>
+      <w:numFmt w:val="bullet"/>
+      <w:lvlText w:val="o"/>
+      <w:lvlJc w:val="left"/>
+      <w:pPr>
+        <w:ind w:left="5760" w:hanging="360"/>
+      </w:pPr>
+      <w:rPr>
+        <w:rFonts w:ascii="Courier New" w:hAnsi="Courier New" w:cs="Courier New" w:hint="default"/>
+      </w:rPr>
+    </w:lvl>
+    <w:lvl w:ilvl="8" w:tplc="08130005" w:tentative="1">
+      <w:start w:val="1"/>
+      <w:numFmt w:val="bullet"/>
+      <w:lvlText w:val=""/>
+      <w:lvlJc w:val="left"/>
+      <w:pPr>
+        <w:ind w:left="6480" w:hanging="360"/>
+      </w:pPr>
+      <w:rPr>
+        <w:rFonts w:ascii="Wingdings" w:hAnsi="Wingdings" w:hint="default"/>
+      </w:rPr>
+    </w:lvl>
+  </w:abstractNum>
+  <w:abstractNum w:abstractNumId="2" w15:restartNumberingAfterBreak="0">
     <w:nsid w:val="2FB3336E"/>
     <w:multiLevelType w:val="multilevel"/>
     <w:tmpl w:val="66F64CFC"/>
@@ -1811,6 +2025,458 @@
       <w:rPr>
         <w:rFonts w:ascii="Wingdings" w:hAnsi="Wingdings" w:hint="default"/>
         <w:sz w:val="20"/>
+      </w:rPr>
+    </w:lvl>
+  </w:abstractNum>
+  <w:abstractNum w:abstractNumId="3" w15:restartNumberingAfterBreak="0">
+    <w:nsid w:val="45B3258B"/>
+    <w:multiLevelType w:val="hybridMultilevel"/>
+    <w:tmpl w:val="775451D4"/>
+    <w:lvl w:ilvl="0" w:tplc="9A426C62">
+      <w:start w:val="5"/>
+      <w:numFmt w:val="bullet"/>
+      <w:lvlText w:val="-"/>
+      <w:lvlJc w:val="left"/>
+      <w:pPr>
+        <w:ind w:left="720" w:hanging="360"/>
+      </w:pPr>
+      <w:rPr>
+        <w:rFonts w:ascii="Calibri" w:eastAsiaTheme="minorHAnsi" w:hAnsi="Calibri" w:cs="Calibri" w:hint="default"/>
+      </w:rPr>
+    </w:lvl>
+    <w:lvl w:ilvl="1" w:tplc="08130003">
+      <w:start w:val="1"/>
+      <w:numFmt w:val="bullet"/>
+      <w:lvlText w:val="o"/>
+      <w:lvlJc w:val="left"/>
+      <w:pPr>
+        <w:ind w:left="1440" w:hanging="360"/>
+      </w:pPr>
+      <w:rPr>
+        <w:rFonts w:ascii="Courier New" w:hAnsi="Courier New" w:cs="Courier New" w:hint="default"/>
+      </w:rPr>
+    </w:lvl>
+    <w:lvl w:ilvl="2" w:tplc="08130005" w:tentative="1">
+      <w:start w:val="1"/>
+      <w:numFmt w:val="bullet"/>
+      <w:lvlText w:val=""/>
+      <w:lvlJc w:val="left"/>
+      <w:pPr>
+        <w:ind w:left="2160" w:hanging="360"/>
+      </w:pPr>
+      <w:rPr>
+        <w:rFonts w:ascii="Wingdings" w:hAnsi="Wingdings" w:hint="default"/>
+      </w:rPr>
+    </w:lvl>
+    <w:lvl w:ilvl="3" w:tplc="08130001" w:tentative="1">
+      <w:start w:val="1"/>
+      <w:numFmt w:val="bullet"/>
+      <w:lvlText w:val=""/>
+      <w:lvlJc w:val="left"/>
+      <w:pPr>
+        <w:ind w:left="2880" w:hanging="360"/>
+      </w:pPr>
+      <w:rPr>
+        <w:rFonts w:ascii="Symbol" w:hAnsi="Symbol" w:hint="default"/>
+      </w:rPr>
+    </w:lvl>
+    <w:lvl w:ilvl="4" w:tplc="08130003" w:tentative="1">
+      <w:start w:val="1"/>
+      <w:numFmt w:val="bullet"/>
+      <w:lvlText w:val="o"/>
+      <w:lvlJc w:val="left"/>
+      <w:pPr>
+        <w:ind w:left="3600" w:hanging="360"/>
+      </w:pPr>
+      <w:rPr>
+        <w:rFonts w:ascii="Courier New" w:hAnsi="Courier New" w:cs="Courier New" w:hint="default"/>
+      </w:rPr>
+    </w:lvl>
+    <w:lvl w:ilvl="5" w:tplc="08130005" w:tentative="1">
+      <w:start w:val="1"/>
+      <w:numFmt w:val="bullet"/>
+      <w:lvlText w:val=""/>
+      <w:lvlJc w:val="left"/>
+      <w:pPr>
+        <w:ind w:left="4320" w:hanging="360"/>
+      </w:pPr>
+      <w:rPr>
+        <w:rFonts w:ascii="Wingdings" w:hAnsi="Wingdings" w:hint="default"/>
+      </w:rPr>
+    </w:lvl>
+    <w:lvl w:ilvl="6" w:tplc="08130001" w:tentative="1">
+      <w:start w:val="1"/>
+      <w:numFmt w:val="bullet"/>
+      <w:lvlText w:val=""/>
+      <w:lvlJc w:val="left"/>
+      <w:pPr>
+        <w:ind w:left="5040" w:hanging="360"/>
+      </w:pPr>
+      <w:rPr>
+        <w:rFonts w:ascii="Symbol" w:hAnsi="Symbol" w:hint="default"/>
+      </w:rPr>
+    </w:lvl>
+    <w:lvl w:ilvl="7" w:tplc="08130003" w:tentative="1">
+      <w:start w:val="1"/>
+      <w:numFmt w:val="bullet"/>
+      <w:lvlText w:val="o"/>
+      <w:lvlJc w:val="left"/>
+      <w:pPr>
+        <w:ind w:left="5760" w:hanging="360"/>
+      </w:pPr>
+      <w:rPr>
+        <w:rFonts w:ascii="Courier New" w:hAnsi="Courier New" w:cs="Courier New" w:hint="default"/>
+      </w:rPr>
+    </w:lvl>
+    <w:lvl w:ilvl="8" w:tplc="08130005" w:tentative="1">
+      <w:start w:val="1"/>
+      <w:numFmt w:val="bullet"/>
+      <w:lvlText w:val=""/>
+      <w:lvlJc w:val="left"/>
+      <w:pPr>
+        <w:ind w:left="6480" w:hanging="360"/>
+      </w:pPr>
+      <w:rPr>
+        <w:rFonts w:ascii="Wingdings" w:hAnsi="Wingdings" w:hint="default"/>
+      </w:rPr>
+    </w:lvl>
+  </w:abstractNum>
+  <w:abstractNum w:abstractNumId="4" w15:restartNumberingAfterBreak="0">
+    <w:nsid w:val="47721ABB"/>
+    <w:multiLevelType w:val="hybridMultilevel"/>
+    <w:tmpl w:val="BCFA647C"/>
+    <w:lvl w:ilvl="0" w:tplc="A184C978">
+      <w:start w:val="5"/>
+      <w:numFmt w:val="bullet"/>
+      <w:lvlText w:val="-"/>
+      <w:lvlJc w:val="left"/>
+      <w:pPr>
+        <w:ind w:left="720" w:hanging="360"/>
+      </w:pPr>
+      <w:rPr>
+        <w:rFonts w:ascii="Calibri" w:eastAsiaTheme="minorHAnsi" w:hAnsi="Calibri" w:cs="Calibri" w:hint="default"/>
+      </w:rPr>
+    </w:lvl>
+    <w:lvl w:ilvl="1" w:tplc="08130003" w:tentative="1">
+      <w:start w:val="1"/>
+      <w:numFmt w:val="bullet"/>
+      <w:lvlText w:val="o"/>
+      <w:lvlJc w:val="left"/>
+      <w:pPr>
+        <w:ind w:left="1440" w:hanging="360"/>
+      </w:pPr>
+      <w:rPr>
+        <w:rFonts w:ascii="Courier New" w:hAnsi="Courier New" w:cs="Courier New" w:hint="default"/>
+      </w:rPr>
+    </w:lvl>
+    <w:lvl w:ilvl="2" w:tplc="08130005" w:tentative="1">
+      <w:start w:val="1"/>
+      <w:numFmt w:val="bullet"/>
+      <w:lvlText w:val=""/>
+      <w:lvlJc w:val="left"/>
+      <w:pPr>
+        <w:ind w:left="2160" w:hanging="360"/>
+      </w:pPr>
+      <w:rPr>
+        <w:rFonts w:ascii="Wingdings" w:hAnsi="Wingdings" w:hint="default"/>
+      </w:rPr>
+    </w:lvl>
+    <w:lvl w:ilvl="3" w:tplc="08130001" w:tentative="1">
+      <w:start w:val="1"/>
+      <w:numFmt w:val="bullet"/>
+      <w:lvlText w:val=""/>
+      <w:lvlJc w:val="left"/>
+      <w:pPr>
+        <w:ind w:left="2880" w:hanging="360"/>
+      </w:pPr>
+      <w:rPr>
+        <w:rFonts w:ascii="Symbol" w:hAnsi="Symbol" w:hint="default"/>
+      </w:rPr>
+    </w:lvl>
+    <w:lvl w:ilvl="4" w:tplc="08130003" w:tentative="1">
+      <w:start w:val="1"/>
+      <w:numFmt w:val="bullet"/>
+      <w:lvlText w:val="o"/>
+      <w:lvlJc w:val="left"/>
+      <w:pPr>
+        <w:ind w:left="3600" w:hanging="360"/>
+      </w:pPr>
+      <w:rPr>
+        <w:rFonts w:ascii="Courier New" w:hAnsi="Courier New" w:cs="Courier New" w:hint="default"/>
+      </w:rPr>
+    </w:lvl>
+    <w:lvl w:ilvl="5" w:tplc="08130005" w:tentative="1">
+      <w:start w:val="1"/>
+      <w:numFmt w:val="bullet"/>
+      <w:lvlText w:val=""/>
+      <w:lvlJc w:val="left"/>
+      <w:pPr>
+        <w:ind w:left="4320" w:hanging="360"/>
+      </w:pPr>
+      <w:rPr>
+        <w:rFonts w:ascii="Wingdings" w:hAnsi="Wingdings" w:hint="default"/>
+      </w:rPr>
+    </w:lvl>
+    <w:lvl w:ilvl="6" w:tplc="08130001" w:tentative="1">
+      <w:start w:val="1"/>
+      <w:numFmt w:val="bullet"/>
+      <w:lvlText w:val=""/>
+      <w:lvlJc w:val="left"/>
+      <w:pPr>
+        <w:ind w:left="5040" w:hanging="360"/>
+      </w:pPr>
+      <w:rPr>
+        <w:rFonts w:ascii="Symbol" w:hAnsi="Symbol" w:hint="default"/>
+      </w:rPr>
+    </w:lvl>
+    <w:lvl w:ilvl="7" w:tplc="08130003" w:tentative="1">
+      <w:start w:val="1"/>
+      <w:numFmt w:val="bullet"/>
+      <w:lvlText w:val="o"/>
+      <w:lvlJc w:val="left"/>
+      <w:pPr>
+        <w:ind w:left="5760" w:hanging="360"/>
+      </w:pPr>
+      <w:rPr>
+        <w:rFonts w:ascii="Courier New" w:hAnsi="Courier New" w:cs="Courier New" w:hint="default"/>
+      </w:rPr>
+    </w:lvl>
+    <w:lvl w:ilvl="8" w:tplc="08130005" w:tentative="1">
+      <w:start w:val="1"/>
+      <w:numFmt w:val="bullet"/>
+      <w:lvlText w:val=""/>
+      <w:lvlJc w:val="left"/>
+      <w:pPr>
+        <w:ind w:left="6480" w:hanging="360"/>
+      </w:pPr>
+      <w:rPr>
+        <w:rFonts w:ascii="Wingdings" w:hAnsi="Wingdings" w:hint="default"/>
+      </w:rPr>
+    </w:lvl>
+  </w:abstractNum>
+  <w:abstractNum w:abstractNumId="5" w15:restartNumberingAfterBreak="0">
+    <w:nsid w:val="599A3ADC"/>
+    <w:multiLevelType w:val="hybridMultilevel"/>
+    <w:tmpl w:val="4D925346"/>
+    <w:lvl w:ilvl="0" w:tplc="E7D0B738">
+      <w:start w:val="5"/>
+      <w:numFmt w:val="bullet"/>
+      <w:lvlText w:val="-"/>
+      <w:lvlJc w:val="left"/>
+      <w:pPr>
+        <w:ind w:left="720" w:hanging="360"/>
+      </w:pPr>
+      <w:rPr>
+        <w:rFonts w:ascii="Calibri" w:eastAsiaTheme="minorHAnsi" w:hAnsi="Calibri" w:cs="Calibri" w:hint="default"/>
+      </w:rPr>
+    </w:lvl>
+    <w:lvl w:ilvl="1" w:tplc="08130003" w:tentative="1">
+      <w:start w:val="1"/>
+      <w:numFmt w:val="bullet"/>
+      <w:lvlText w:val="o"/>
+      <w:lvlJc w:val="left"/>
+      <w:pPr>
+        <w:ind w:left="1440" w:hanging="360"/>
+      </w:pPr>
+      <w:rPr>
+        <w:rFonts w:ascii="Courier New" w:hAnsi="Courier New" w:cs="Courier New" w:hint="default"/>
+      </w:rPr>
+    </w:lvl>
+    <w:lvl w:ilvl="2" w:tplc="08130005" w:tentative="1">
+      <w:start w:val="1"/>
+      <w:numFmt w:val="bullet"/>
+      <w:lvlText w:val=""/>
+      <w:lvlJc w:val="left"/>
+      <w:pPr>
+        <w:ind w:left="2160" w:hanging="360"/>
+      </w:pPr>
+      <w:rPr>
+        <w:rFonts w:ascii="Wingdings" w:hAnsi="Wingdings" w:hint="default"/>
+      </w:rPr>
+    </w:lvl>
+    <w:lvl w:ilvl="3" w:tplc="08130001" w:tentative="1">
+      <w:start w:val="1"/>
+      <w:numFmt w:val="bullet"/>
+      <w:lvlText w:val=""/>
+      <w:lvlJc w:val="left"/>
+      <w:pPr>
+        <w:ind w:left="2880" w:hanging="360"/>
+      </w:pPr>
+      <w:rPr>
+        <w:rFonts w:ascii="Symbol" w:hAnsi="Symbol" w:hint="default"/>
+      </w:rPr>
+    </w:lvl>
+    <w:lvl w:ilvl="4" w:tplc="08130003" w:tentative="1">
+      <w:start w:val="1"/>
+      <w:numFmt w:val="bullet"/>
+      <w:lvlText w:val="o"/>
+      <w:lvlJc w:val="left"/>
+      <w:pPr>
+        <w:ind w:left="3600" w:hanging="360"/>
+      </w:pPr>
+      <w:rPr>
+        <w:rFonts w:ascii="Courier New" w:hAnsi="Courier New" w:cs="Courier New" w:hint="default"/>
+      </w:rPr>
+    </w:lvl>
+    <w:lvl w:ilvl="5" w:tplc="08130005" w:tentative="1">
+      <w:start w:val="1"/>
+      <w:numFmt w:val="bullet"/>
+      <w:lvlText w:val=""/>
+      <w:lvlJc w:val="left"/>
+      <w:pPr>
+        <w:ind w:left="4320" w:hanging="360"/>
+      </w:pPr>
+      <w:rPr>
+        <w:rFonts w:ascii="Wingdings" w:hAnsi="Wingdings" w:hint="default"/>
+      </w:rPr>
+    </w:lvl>
+    <w:lvl w:ilvl="6" w:tplc="08130001" w:tentative="1">
+      <w:start w:val="1"/>
+      <w:numFmt w:val="bullet"/>
+      <w:lvlText w:val=""/>
+      <w:lvlJc w:val="left"/>
+      <w:pPr>
+        <w:ind w:left="5040" w:hanging="360"/>
+      </w:pPr>
+      <w:rPr>
+        <w:rFonts w:ascii="Symbol" w:hAnsi="Symbol" w:hint="default"/>
+      </w:rPr>
+    </w:lvl>
+    <w:lvl w:ilvl="7" w:tplc="08130003" w:tentative="1">
+      <w:start w:val="1"/>
+      <w:numFmt w:val="bullet"/>
+      <w:lvlText w:val="o"/>
+      <w:lvlJc w:val="left"/>
+      <w:pPr>
+        <w:ind w:left="5760" w:hanging="360"/>
+      </w:pPr>
+      <w:rPr>
+        <w:rFonts w:ascii="Courier New" w:hAnsi="Courier New" w:cs="Courier New" w:hint="default"/>
+      </w:rPr>
+    </w:lvl>
+    <w:lvl w:ilvl="8" w:tplc="08130005" w:tentative="1">
+      <w:start w:val="1"/>
+      <w:numFmt w:val="bullet"/>
+      <w:lvlText w:val=""/>
+      <w:lvlJc w:val="left"/>
+      <w:pPr>
+        <w:ind w:left="6480" w:hanging="360"/>
+      </w:pPr>
+      <w:rPr>
+        <w:rFonts w:ascii="Wingdings" w:hAnsi="Wingdings" w:hint="default"/>
+      </w:rPr>
+    </w:lvl>
+  </w:abstractNum>
+  <w:abstractNum w:abstractNumId="6" w15:restartNumberingAfterBreak="0">
+    <w:nsid w:val="5FA92E56"/>
+    <w:multiLevelType w:val="hybridMultilevel"/>
+    <w:tmpl w:val="BC129724"/>
+    <w:lvl w:ilvl="0" w:tplc="B658D284">
+      <w:start w:val="5"/>
+      <w:numFmt w:val="bullet"/>
+      <w:lvlText w:val="-"/>
+      <w:lvlJc w:val="left"/>
+      <w:pPr>
+        <w:ind w:left="1068" w:hanging="360"/>
+      </w:pPr>
+      <w:rPr>
+        <w:rFonts w:ascii="Segoe UI" w:eastAsia="Times New Roman" w:hAnsi="Segoe UI" w:cs="Segoe UI" w:hint="default"/>
+      </w:rPr>
+    </w:lvl>
+    <w:lvl w:ilvl="1" w:tplc="08130003" w:tentative="1">
+      <w:start w:val="1"/>
+      <w:numFmt w:val="bullet"/>
+      <w:lvlText w:val="o"/>
+      <w:lvlJc w:val="left"/>
+      <w:pPr>
+        <w:ind w:left="1788" w:hanging="360"/>
+      </w:pPr>
+      <w:rPr>
+        <w:rFonts w:ascii="Courier New" w:hAnsi="Courier New" w:cs="Courier New" w:hint="default"/>
+      </w:rPr>
+    </w:lvl>
+    <w:lvl w:ilvl="2" w:tplc="08130005" w:tentative="1">
+      <w:start w:val="1"/>
+      <w:numFmt w:val="bullet"/>
+      <w:lvlText w:val=""/>
+      <w:lvlJc w:val="left"/>
+      <w:pPr>
+        <w:ind w:left="2508" w:hanging="360"/>
+      </w:pPr>
+      <w:rPr>
+        <w:rFonts w:ascii="Wingdings" w:hAnsi="Wingdings" w:hint="default"/>
+      </w:rPr>
+    </w:lvl>
+    <w:lvl w:ilvl="3" w:tplc="08130001" w:tentative="1">
+      <w:start w:val="1"/>
+      <w:numFmt w:val="bullet"/>
+      <w:lvlText w:val=""/>
+      <w:lvlJc w:val="left"/>
+      <w:pPr>
+        <w:ind w:left="3228" w:hanging="360"/>
+      </w:pPr>
+      <w:rPr>
+        <w:rFonts w:ascii="Symbol" w:hAnsi="Symbol" w:hint="default"/>
+      </w:rPr>
+    </w:lvl>
+    <w:lvl w:ilvl="4" w:tplc="08130003" w:tentative="1">
+      <w:start w:val="1"/>
+      <w:numFmt w:val="bullet"/>
+      <w:lvlText w:val="o"/>
+      <w:lvlJc w:val="left"/>
+      <w:pPr>
+        <w:ind w:left="3948" w:hanging="360"/>
+      </w:pPr>
+      <w:rPr>
+        <w:rFonts w:ascii="Courier New" w:hAnsi="Courier New" w:cs="Courier New" w:hint="default"/>
+      </w:rPr>
+    </w:lvl>
+    <w:lvl w:ilvl="5" w:tplc="08130005" w:tentative="1">
+      <w:start w:val="1"/>
+      <w:numFmt w:val="bullet"/>
+      <w:lvlText w:val=""/>
+      <w:lvlJc w:val="left"/>
+      <w:pPr>
+        <w:ind w:left="4668" w:hanging="360"/>
+      </w:pPr>
+      <w:rPr>
+        <w:rFonts w:ascii="Wingdings" w:hAnsi="Wingdings" w:hint="default"/>
+      </w:rPr>
+    </w:lvl>
+    <w:lvl w:ilvl="6" w:tplc="08130001" w:tentative="1">
+      <w:start w:val="1"/>
+      <w:numFmt w:val="bullet"/>
+      <w:lvlText w:val=""/>
+      <w:lvlJc w:val="left"/>
+      <w:pPr>
+        <w:ind w:left="5388" w:hanging="360"/>
+      </w:pPr>
+      <w:rPr>
+        <w:rFonts w:ascii="Symbol" w:hAnsi="Symbol" w:hint="default"/>
+      </w:rPr>
+    </w:lvl>
+    <w:lvl w:ilvl="7" w:tplc="08130003" w:tentative="1">
+      <w:start w:val="1"/>
+      <w:numFmt w:val="bullet"/>
+      <w:lvlText w:val="o"/>
+      <w:lvlJc w:val="left"/>
+      <w:pPr>
+        <w:ind w:left="6108" w:hanging="360"/>
+      </w:pPr>
+      <w:rPr>
+        <w:rFonts w:ascii="Courier New" w:hAnsi="Courier New" w:cs="Courier New" w:hint="default"/>
+      </w:rPr>
+    </w:lvl>
+    <w:lvl w:ilvl="8" w:tplc="08130005" w:tentative="1">
+      <w:start w:val="1"/>
+      <w:numFmt w:val="bullet"/>
+      <w:lvlText w:val=""/>
+      <w:lvlJc w:val="left"/>
+      <w:pPr>
+        <w:ind w:left="6828" w:hanging="360"/>
+      </w:pPr>
+      <w:rPr>
+        <w:rFonts w:ascii="Wingdings" w:hAnsi="Wingdings" w:hint="default"/>
       </w:rPr>
     </w:lvl>
   </w:abstractNum>
@@ -1818,13 +2484,28 @@
     <w:abstractNumId w:val="0"/>
   </w:num>
   <w:num w:numId="2">
+    <w:abstractNumId w:val="2"/>
+  </w:num>
+  <w:num w:numId="3">
+    <w:abstractNumId w:val="5"/>
+  </w:num>
+  <w:num w:numId="4">
+    <w:abstractNumId w:val="4"/>
+  </w:num>
+  <w:num w:numId="5">
     <w:abstractNumId w:val="1"/>
+  </w:num>
+  <w:num w:numId="6">
+    <w:abstractNumId w:val="6"/>
+  </w:num>
+  <w:num w:numId="7">
+    <w:abstractNumId w:val="3"/>
   </w:num>
 </w:numbering>
 </file>
 
 <file path=word/styles.xml><?xml version="1.0" encoding="utf-8"?>
-<w:styles xmlns:mc="http://schemas.openxmlformats.org/markup-compatibility/2006" xmlns:r="http://schemas.openxmlformats.org/officeDocument/2006/relationships" xmlns:w="http://schemas.openxmlformats.org/wordprocessingml/2006/main" xmlns:w14="http://schemas.microsoft.com/office/word/2010/wordml" xmlns:w15="http://schemas.microsoft.com/office/word/2012/wordml" xmlns:w16se="http://schemas.microsoft.com/office/word/2015/wordml/symex" mc:Ignorable="w14 w15 w16se">
+<w:styles xmlns:mc="http://schemas.openxmlformats.org/markup-compatibility/2006" xmlns:r="http://schemas.openxmlformats.org/officeDocument/2006/relationships" xmlns:w="http://schemas.openxmlformats.org/wordprocessingml/2006/main" xmlns:w14="http://schemas.microsoft.com/office/word/2010/wordml" xmlns:w15="http://schemas.microsoft.com/office/word/2012/wordml" xmlns:w16cex="http://schemas.microsoft.com/office/word/2018/wordml/cex" xmlns:w16cid="http://schemas.microsoft.com/office/word/2016/wordml/cid" xmlns:w16="http://schemas.microsoft.com/office/word/2018/wordml" xmlns:w16se="http://schemas.microsoft.com/office/word/2015/wordml/symex" mc:Ignorable="w14 w15 w16se w16cid w16 w16cex">
   <w:docDefaults>
     <w:rPrDefault>
       <w:rPr>
@@ -1840,7 +2521,7 @@
       </w:pPr>
     </w:pPrDefault>
   </w:docDefaults>
-  <w:latentStyles w:defLockedState="0" w:defUIPriority="99" w:defSemiHidden="0" w:defUnhideWhenUsed="0" w:defQFormat="0" w:count="371">
+  <w:latentStyles w:defLockedState="0" w:defUIPriority="99" w:defSemiHidden="0" w:defUnhideWhenUsed="0" w:defQFormat="0" w:count="376">
     <w:lsdException w:name="Normal" w:uiPriority="0" w:qFormat="1"/>
     <w:lsdException w:name="heading 1" w:uiPriority="9" w:qFormat="1"/>
     <w:lsdException w:name="heading 2" w:semiHidden="1" w:uiPriority="9" w:unhideWhenUsed="1" w:qFormat="1"/>
@@ -2212,6 +2893,11 @@
     <w:lsdException w:name="List Table 5 Dark Accent 6" w:uiPriority="50"/>
     <w:lsdException w:name="List Table 6 Colorful Accent 6" w:uiPriority="51"/>
     <w:lsdException w:name="List Table 7 Colorful Accent 6" w:uiPriority="52"/>
+    <w:lsdException w:name="Mention" w:semiHidden="1" w:unhideWhenUsed="1"/>
+    <w:lsdException w:name="Smart Hyperlink" w:semiHidden="1" w:unhideWhenUsed="1"/>
+    <w:lsdException w:name="Hashtag" w:semiHidden="1" w:unhideWhenUsed="1"/>
+    <w:lsdException w:name="Unresolved Mention" w:semiHidden="1" w:unhideWhenUsed="1"/>
+    <w:lsdException w:name="Smart Link" w:semiHidden="1" w:unhideWhenUsed="1"/>
   </w:latentStyles>
   <w:style w:type="paragraph" w:default="1" w:styleId="Standaard">
     <w:name w:val="Normal"/>
@@ -2266,6 +2952,29 @@
       <w:color w:val="4472C4" w:themeColor="accent1"/>
       <w:sz w:val="26"/>
       <w:szCs w:val="26"/>
+    </w:rPr>
+  </w:style>
+  <w:style w:type="paragraph" w:styleId="Kop3">
+    <w:name w:val="heading 3"/>
+    <w:basedOn w:val="Standaard"/>
+    <w:next w:val="Standaard"/>
+    <w:link w:val="Kop3Char"/>
+    <w:uiPriority w:val="9"/>
+    <w:semiHidden/>
+    <w:unhideWhenUsed/>
+    <w:qFormat/>
+    <w:rsid w:val="00263C14"/>
+    <w:pPr>
+      <w:keepNext/>
+      <w:keepLines/>
+      <w:spacing w:before="40" w:after="0"/>
+      <w:outlineLvl w:val="2"/>
+    </w:pPr>
+    <w:rPr>
+      <w:rFonts w:asciiTheme="majorHAnsi" w:eastAsiaTheme="majorEastAsia" w:hAnsiTheme="majorHAnsi" w:cstheme="majorBidi"/>
+      <w:color w:val="1F3763" w:themeColor="accent1" w:themeShade="7F"/>
+      <w:sz w:val="24"/>
+      <w:szCs w:val="24"/>
     </w:rPr>
   </w:style>
   <w:style w:type="character" w:default="1" w:styleId="Standaardalinea-lettertype">
@@ -2346,6 +3055,168 @@
     <w:rPr>
       <w:color w:val="954F72" w:themeColor="followedHyperlink"/>
       <w:u w:val="single"/>
+    </w:rPr>
+  </w:style>
+  <w:style w:type="paragraph" w:styleId="Lijstalinea">
+    <w:name w:val="List Paragraph"/>
+    <w:basedOn w:val="Standaard"/>
+    <w:uiPriority w:val="34"/>
+    <w:qFormat/>
+    <w:rsid w:val="00E04EF4"/>
+    <w:pPr>
+      <w:ind w:left="720"/>
+      <w:contextualSpacing/>
+    </w:pPr>
+  </w:style>
+  <w:style w:type="character" w:styleId="Verwijzingopmerking">
+    <w:name w:val="annotation reference"/>
+    <w:basedOn w:val="Standaardalinea-lettertype"/>
+    <w:uiPriority w:val="99"/>
+    <w:semiHidden/>
+    <w:unhideWhenUsed/>
+    <w:rsid w:val="00463B9E"/>
+    <w:rPr>
+      <w:sz w:val="16"/>
+      <w:szCs w:val="16"/>
+    </w:rPr>
+  </w:style>
+  <w:style w:type="paragraph" w:styleId="Tekstopmerking">
+    <w:name w:val="annotation text"/>
+    <w:basedOn w:val="Standaard"/>
+    <w:link w:val="TekstopmerkingChar"/>
+    <w:uiPriority w:val="99"/>
+    <w:semiHidden/>
+    <w:unhideWhenUsed/>
+    <w:rsid w:val="00463B9E"/>
+    <w:pPr>
+      <w:spacing w:line="240" w:lineRule="auto"/>
+    </w:pPr>
+    <w:rPr>
+      <w:sz w:val="20"/>
+      <w:szCs w:val="20"/>
+    </w:rPr>
+  </w:style>
+  <w:style w:type="character" w:customStyle="1" w:styleId="TekstopmerkingChar">
+    <w:name w:val="Tekst opmerking Char"/>
+    <w:basedOn w:val="Standaardalinea-lettertype"/>
+    <w:link w:val="Tekstopmerking"/>
+    <w:uiPriority w:val="99"/>
+    <w:semiHidden/>
+    <w:rsid w:val="00463B9E"/>
+    <w:rPr>
+      <w:sz w:val="20"/>
+      <w:szCs w:val="20"/>
+    </w:rPr>
+  </w:style>
+  <w:style w:type="paragraph" w:styleId="Onderwerpvanopmerking">
+    <w:name w:val="annotation subject"/>
+    <w:basedOn w:val="Tekstopmerking"/>
+    <w:next w:val="Tekstopmerking"/>
+    <w:link w:val="OnderwerpvanopmerkingChar"/>
+    <w:uiPriority w:val="99"/>
+    <w:semiHidden/>
+    <w:unhideWhenUsed/>
+    <w:rsid w:val="00463B9E"/>
+    <w:rPr>
+      <w:b/>
+      <w:bCs/>
+    </w:rPr>
+  </w:style>
+  <w:style w:type="character" w:customStyle="1" w:styleId="OnderwerpvanopmerkingChar">
+    <w:name w:val="Onderwerp van opmerking Char"/>
+    <w:basedOn w:val="TekstopmerkingChar"/>
+    <w:link w:val="Onderwerpvanopmerking"/>
+    <w:uiPriority w:val="99"/>
+    <w:semiHidden/>
+    <w:rsid w:val="00463B9E"/>
+    <w:rPr>
+      <w:b/>
+      <w:bCs/>
+      <w:sz w:val="20"/>
+      <w:szCs w:val="20"/>
+    </w:rPr>
+  </w:style>
+  <w:style w:type="character" w:customStyle="1" w:styleId="Kop3Char">
+    <w:name w:val="Kop 3 Char"/>
+    <w:basedOn w:val="Standaardalinea-lettertype"/>
+    <w:link w:val="Kop3"/>
+    <w:uiPriority w:val="9"/>
+    <w:semiHidden/>
+    <w:rsid w:val="00263C14"/>
+    <w:rPr>
+      <w:rFonts w:asciiTheme="majorHAnsi" w:eastAsiaTheme="majorEastAsia" w:hAnsiTheme="majorHAnsi" w:cstheme="majorBidi"/>
+      <w:color w:val="1F3763" w:themeColor="accent1" w:themeShade="7F"/>
+      <w:sz w:val="24"/>
+      <w:szCs w:val="24"/>
+    </w:rPr>
+  </w:style>
+  <w:style w:type="paragraph" w:styleId="Ballontekst">
+    <w:name w:val="Balloon Text"/>
+    <w:basedOn w:val="Standaard"/>
+    <w:link w:val="BallontekstChar"/>
+    <w:uiPriority w:val="99"/>
+    <w:semiHidden/>
+    <w:unhideWhenUsed/>
+    <w:rsid w:val="00ED347D"/>
+    <w:pPr>
+      <w:spacing w:after="0" w:line="240" w:lineRule="auto"/>
+    </w:pPr>
+    <w:rPr>
+      <w:rFonts w:ascii="Segoe UI" w:hAnsi="Segoe UI" w:cs="Segoe UI"/>
+      <w:sz w:val="18"/>
+      <w:szCs w:val="18"/>
+    </w:rPr>
+  </w:style>
+  <w:style w:type="character" w:customStyle="1" w:styleId="BallontekstChar">
+    <w:name w:val="Ballontekst Char"/>
+    <w:basedOn w:val="Standaardalinea-lettertype"/>
+    <w:link w:val="Ballontekst"/>
+    <w:uiPriority w:val="99"/>
+    <w:semiHidden/>
+    <w:rsid w:val="00ED347D"/>
+    <w:rPr>
+      <w:rFonts w:ascii="Segoe UI" w:hAnsi="Segoe UI" w:cs="Segoe UI"/>
+      <w:sz w:val="18"/>
+      <w:szCs w:val="18"/>
+    </w:rPr>
+  </w:style>
+  <w:style w:type="paragraph" w:styleId="Voetnoottekst">
+    <w:name w:val="footnote text"/>
+    <w:basedOn w:val="Standaard"/>
+    <w:link w:val="VoetnoottekstChar"/>
+    <w:uiPriority w:val="99"/>
+    <w:semiHidden/>
+    <w:unhideWhenUsed/>
+    <w:rsid w:val="00ED347D"/>
+    <w:pPr>
+      <w:spacing w:after="0" w:line="240" w:lineRule="auto"/>
+    </w:pPr>
+    <w:rPr>
+      <w:sz w:val="20"/>
+      <w:szCs w:val="20"/>
+    </w:rPr>
+  </w:style>
+  <w:style w:type="character" w:customStyle="1" w:styleId="VoetnoottekstChar">
+    <w:name w:val="Voetnoottekst Char"/>
+    <w:basedOn w:val="Standaardalinea-lettertype"/>
+    <w:link w:val="Voetnoottekst"/>
+    <w:uiPriority w:val="99"/>
+    <w:semiHidden/>
+    <w:rsid w:val="00ED347D"/>
+    <w:rPr>
+      <w:sz w:val="20"/>
+      <w:szCs w:val="20"/>
+    </w:rPr>
+  </w:style>
+  <w:style w:type="character" w:styleId="Voetnootmarkering">
+    <w:name w:val="footnote reference"/>
+    <w:basedOn w:val="Standaardalinea-lettertype"/>
+    <w:uiPriority w:val="99"/>
+    <w:semiHidden/>
+    <w:unhideWhenUsed/>
+    <w:rsid w:val="00ED347D"/>
+    <w:rPr>
+      <w:vertAlign w:val="superscript"/>
     </w:rPr>
   </w:style>
 </w:styles>
@@ -2647,6 +3518,15 @@
 </file>
 
 <file path=customXml/item1.xml><?xml version="1.0" encoding="utf-8"?>
+<?mso-contentType ?>
+<FormTemplates xmlns="http://schemas.microsoft.com/sharepoint/v3/contenttype/forms">
+  <Display>DocumentLibraryForm</Display>
+  <Edit>DocumentLibraryForm</Edit>
+  <New>DocumentLibraryForm</New>
+</FormTemplates>
+</file>
+
+<file path=customXml/item2.xml><?xml version="1.0" encoding="utf-8"?>
 <ct:contentTypeSchema xmlns:ct="http://schemas.microsoft.com/office/2006/metadata/contentType" xmlns:ma="http://schemas.microsoft.com/office/2006/metadata/properties/metaAttributes" ct:_="" ma:_="" ma:contentTypeName="Document" ma:contentTypeID="0x0101005811A202DB72A7418442B3CE68695CCD" ma:contentTypeVersion="11" ma:contentTypeDescription="Create a new document." ma:contentTypeScope="" ma:versionID="0ce1934eb5227b210595ef92876bb4f9">
   <xsd:schema xmlns:xsd="http://www.w3.org/2001/XMLSchema" xmlns:xs="http://www.w3.org/2001/XMLSchema" xmlns:p="http://schemas.microsoft.com/office/2006/metadata/properties" xmlns:ns3="4486e07b-4fed-46cc-bc00-332421f75e75" xmlns:ns4="ff67161c-c47d-462d-ae93-33bce8b4f443" targetNamespace="http://schemas.microsoft.com/office/2006/metadata/properties" ma:root="true" ma:fieldsID="b683a4a91a82548215fae26a97bda638" ns3:_="" ns4:_="">
     <xsd:import namespace="4486e07b-4fed-46cc-bc00-332421f75e75"/>
@@ -2855,22 +3735,25 @@
 </ct:contentTypeSchema>
 </file>
 
-<file path=customXml/item2.xml><?xml version="1.0" encoding="utf-8"?>
-<?mso-contentType ?>
-<FormTemplates xmlns="http://schemas.microsoft.com/sharepoint/v3/contenttype/forms">
-  <Display>DocumentLibraryForm</Display>
-  <Edit>DocumentLibraryForm</Edit>
-  <New>DocumentLibraryForm</New>
-</FormTemplates>
-</file>
-
 <file path=customXml/item3.xml><?xml version="1.0" encoding="utf-8"?>
 <p:properties xmlns:p="http://schemas.microsoft.com/office/2006/metadata/properties" xmlns:xsi="http://www.w3.org/2001/XMLSchema-instance" xmlns:pc="http://schemas.microsoft.com/office/infopath/2007/PartnerControls">
   <documentManagement/>
 </p:properties>
 </file>
 
+<file path=customXml/item4.xml><?xml version="1.0" encoding="utf-8"?>
+<b:Sources xmlns:b="http://schemas.openxmlformats.org/officeDocument/2006/bibliography" xmlns="http://schemas.openxmlformats.org/officeDocument/2006/bibliography" SelectedStyle="\APASixthEditionOfficeOnline.xsl" StyleName="APA" Version="6"/>
+</file>
+
 <file path=customXml/itemProps1.xml><?xml version="1.0" encoding="utf-8"?>
+<ds:datastoreItem xmlns:ds="http://schemas.openxmlformats.org/officeDocument/2006/customXml" ds:itemID="{F5D094D8-AC9D-416B-BED9-257323B2C80F}">
+  <ds:schemaRefs>
+    <ds:schemaRef ds:uri="http://schemas.microsoft.com/sharepoint/v3/contenttype/forms"/>
+  </ds:schemaRefs>
+</ds:datastoreItem>
+</file>
+
+<file path=customXml/itemProps2.xml><?xml version="1.0" encoding="utf-8"?>
 <ds:datastoreItem xmlns:ds="http://schemas.openxmlformats.org/officeDocument/2006/customXml" ds:itemID="{4183DA4E-86DA-4F88-ABE7-BD297E0C8CE5}">
   <ds:schemaRefs>
     <ds:schemaRef ds:uri="http://schemas.microsoft.com/office/2006/metadata/contentType"/>
@@ -2889,14 +3772,6 @@
 </ds:datastoreItem>
 </file>
 
-<file path=customXml/itemProps2.xml><?xml version="1.0" encoding="utf-8"?>
-<ds:datastoreItem xmlns:ds="http://schemas.openxmlformats.org/officeDocument/2006/customXml" ds:itemID="{F5D094D8-AC9D-416B-BED9-257323B2C80F}">
-  <ds:schemaRefs>
-    <ds:schemaRef ds:uri="http://schemas.microsoft.com/sharepoint/v3/contenttype/forms"/>
-  </ds:schemaRefs>
-</ds:datastoreItem>
-</file>
-
 <file path=customXml/itemProps3.xml><?xml version="1.0" encoding="utf-8"?>
 <ds:datastoreItem xmlns:ds="http://schemas.openxmlformats.org/officeDocument/2006/customXml" ds:itemID="{B06C5F85-37CE-4228-A896-654359A5B98C}">
   <ds:schemaRefs>
@@ -2904,4 +3779,12 @@
     <ds:schemaRef ds:uri="http://schemas.microsoft.com/office/infopath/2007/PartnerControls"/>
   </ds:schemaRefs>
 </ds:datastoreItem>
+</file>
+
+<file path=customXml/itemProps4.xml><?xml version="1.0" encoding="utf-8"?>
+<ds:datastoreItem xmlns:ds="http://schemas.openxmlformats.org/officeDocument/2006/customXml" ds:itemID="{B009148A-7493-4967-9363-D05D79894680}">
+  <ds:schemaRefs>
+    <ds:schemaRef ds:uri="http://schemas.openxmlformats.org/officeDocument/2006/bibliography"/>
+  </ds:schemaRefs>
+</ds:datastoreItem>
 </file>
</xml_diff>